<commit_message>
Added POST ATs and extra Req
</commit_message>
<xml_diff>
--- a/docs/requirementsAndAcceptance/Acceptance Tests.docx
+++ b/docs/requirementsAndAcceptance/Acceptance Tests.docx
@@ -6,7 +6,7 @@
       <w:pPr>
         <w:pStyle w:val="Heading1"/>
       </w:pPr>
-      <w:bookmarkStart w:id="0" w:name="_Toc529790935"/>
+      <w:bookmarkStart w:id="0" w:name="_Toc529794357"/>
       <w:r>
         <w:t>Acceptance Tests</w:t>
       </w:r>
@@ -14,6 +14,13 @@
     </w:p>
     <w:sdt>
       <w:sdtPr>
+        <w:rPr>
+          <w:rFonts w:asciiTheme="minorHAnsi" w:eastAsiaTheme="minorHAnsi" w:hAnsiTheme="minorHAnsi" w:cstheme="minorBidi"/>
+          <w:color w:val="auto"/>
+          <w:sz w:val="24"/>
+          <w:szCs w:val="24"/>
+          <w:lang w:val="en-GB"/>
+        </w:rPr>
         <w:id w:val="1264188141"/>
         <w:docPartObj>
           <w:docPartGallery w:val="Table of Contents"/>
@@ -22,14 +29,9 @@
       </w:sdtPr>
       <w:sdtEndPr>
         <w:rPr>
-          <w:rFonts w:asciiTheme="minorHAnsi" w:eastAsiaTheme="minorHAnsi" w:hAnsiTheme="minorHAnsi" w:cstheme="minorBidi"/>
           <w:b/>
           <w:bCs/>
           <w:noProof/>
-          <w:color w:val="auto"/>
-          <w:sz w:val="24"/>
-          <w:szCs w:val="24"/>
-          <w:lang w:val="en-GB"/>
         </w:rPr>
       </w:sdtEndPr>
       <w:sdtContent>
@@ -79,7 +81,7 @@
             </w:rPr>
             <w:fldChar w:fldCharType="separate"/>
           </w:r>
-          <w:hyperlink w:anchor="_Toc529790935" w:history="1">
+          <w:hyperlink w:anchor="_Toc529794357" w:history="1">
             <w:r>
               <w:rPr>
                 <w:rStyle w:val="Hyperlink"/>
@@ -106,7 +108,7 @@
                 <w:noProof/>
                 <w:webHidden/>
               </w:rPr>
-              <w:instrText xml:space="preserve"> PAGEREF _Toc529790935 \h </w:instrText>
+              <w:instrText xml:space="preserve"> PAGEREF _Toc529794357 \h </w:instrText>
             </w:r>
             <w:r>
               <w:rPr>
@@ -151,13 +153,13 @@
               <w:lang w:eastAsia="en-GB"/>
             </w:rPr>
           </w:pPr>
-          <w:hyperlink w:anchor="_Toc529790936" w:history="1">
+          <w:hyperlink w:anchor="_Toc529794358" w:history="1">
             <w:r>
               <w:rPr>
                 <w:rStyle w:val="Hyperlink"/>
                 <w:noProof/>
               </w:rPr>
-              <w:t>Ease of Use</w:t>
+              <w:t>POST/Power On</w:t>
             </w:r>
             <w:r>
               <w:rPr>
@@ -178,7 +180,7 @@
                 <w:noProof/>
                 <w:webHidden/>
               </w:rPr>
-              <w:instrText xml:space="preserve"> PAGEREF _Toc529790936 \h </w:instrText>
+              <w:instrText xml:space="preserve"> PAGEREF _Toc529794358 \h </w:instrText>
             </w:r>
             <w:r>
               <w:rPr>
@@ -223,13 +225,13 @@
               <w:lang w:eastAsia="en-GB"/>
             </w:rPr>
           </w:pPr>
-          <w:hyperlink w:anchor="_Toc529790937" w:history="1">
+          <w:hyperlink w:anchor="_Toc529794359" w:history="1">
             <w:r>
               <w:rPr>
                 <w:rStyle w:val="Hyperlink"/>
                 <w:noProof/>
               </w:rPr>
-              <w:t>Interfacing Between Devices</w:t>
+              <w:t>Ease of Use</w:t>
             </w:r>
             <w:r>
               <w:rPr>
@@ -250,7 +252,7 @@
                 <w:noProof/>
                 <w:webHidden/>
               </w:rPr>
-              <w:instrText xml:space="preserve"> PAGEREF _Toc529790937 \h </w:instrText>
+              <w:instrText xml:space="preserve"> PAGEREF _Toc529794359 \h </w:instrText>
             </w:r>
             <w:r>
               <w:rPr>
@@ -270,7 +272,7 @@
                 <w:noProof/>
                 <w:webHidden/>
               </w:rPr>
-              <w:t>3</w:t>
+              <w:t>4</w:t>
             </w:r>
             <w:r>
               <w:rPr>
@@ -295,13 +297,13 @@
               <w:lang w:eastAsia="en-GB"/>
             </w:rPr>
           </w:pPr>
-          <w:hyperlink w:anchor="_Toc529790938" w:history="1">
+          <w:hyperlink w:anchor="_Toc529794360" w:history="1">
             <w:r>
               <w:rPr>
                 <w:rStyle w:val="Hyperlink"/>
                 <w:noProof/>
               </w:rPr>
-              <w:t>Menu</w:t>
+              <w:t>Interfacing Between Devices</w:t>
             </w:r>
             <w:r>
               <w:rPr>
@@ -322,7 +324,7 @@
                 <w:noProof/>
                 <w:webHidden/>
               </w:rPr>
-              <w:instrText xml:space="preserve"> PAGEREF _Toc529790938 \h </w:instrText>
+              <w:instrText xml:space="preserve"> PAGEREF _Toc529794360 \h </w:instrText>
             </w:r>
             <w:r>
               <w:rPr>
@@ -342,7 +344,7 @@
                 <w:noProof/>
                 <w:webHidden/>
               </w:rPr>
-              <w:t>5</w:t>
+              <w:t>6</w:t>
             </w:r>
             <w:r>
               <w:rPr>
@@ -367,13 +369,13 @@
               <w:lang w:eastAsia="en-GB"/>
             </w:rPr>
           </w:pPr>
-          <w:hyperlink w:anchor="_Toc529790939" w:history="1">
+          <w:hyperlink w:anchor="_Toc529794361" w:history="1">
             <w:r>
               <w:rPr>
                 <w:rStyle w:val="Hyperlink"/>
                 <w:noProof/>
               </w:rPr>
-              <w:t>Data Handling</w:t>
+              <w:t>Menu</w:t>
             </w:r>
             <w:r>
               <w:rPr>
@@ -394,7 +396,7 @@
                 <w:noProof/>
                 <w:webHidden/>
               </w:rPr>
-              <w:instrText xml:space="preserve"> PAGEREF _Toc529790939 \h </w:instrText>
+              <w:instrText xml:space="preserve"> PAGEREF _Toc529794361 \h </w:instrText>
             </w:r>
             <w:r>
               <w:rPr>
@@ -414,7 +416,7 @@
                 <w:noProof/>
                 <w:webHidden/>
               </w:rPr>
-              <w:t>6</w:t>
+              <w:t>8</w:t>
             </w:r>
             <w:r>
               <w:rPr>
@@ -439,13 +441,13 @@
               <w:lang w:eastAsia="en-GB"/>
             </w:rPr>
           </w:pPr>
-          <w:hyperlink w:anchor="_Toc529790940" w:history="1">
+          <w:hyperlink w:anchor="_Toc529794362" w:history="1">
             <w:r>
               <w:rPr>
                 <w:rStyle w:val="Hyperlink"/>
                 <w:noProof/>
               </w:rPr>
-              <w:t>Database</w:t>
+              <w:t>Data Handling</w:t>
             </w:r>
             <w:r>
               <w:rPr>
@@ -466,7 +468,7 @@
                 <w:noProof/>
                 <w:webHidden/>
               </w:rPr>
-              <w:instrText xml:space="preserve"> PAGEREF _Toc529790940 \h </w:instrText>
+              <w:instrText xml:space="preserve"> PAGEREF _Toc529794362 \h </w:instrText>
             </w:r>
             <w:r>
               <w:rPr>
@@ -486,7 +488,7 @@
                 <w:noProof/>
                 <w:webHidden/>
               </w:rPr>
-              <w:t>7</w:t>
+              <w:t>9</w:t>
             </w:r>
             <w:r>
               <w:rPr>
@@ -511,13 +513,13 @@
               <w:lang w:eastAsia="en-GB"/>
             </w:rPr>
           </w:pPr>
-          <w:hyperlink w:anchor="_Toc529790941" w:history="1">
+          <w:hyperlink w:anchor="_Toc529794363" w:history="1">
             <w:r>
               <w:rPr>
                 <w:rStyle w:val="Hyperlink"/>
                 <w:noProof/>
               </w:rPr>
-              <w:t>Human Interface</w:t>
+              <w:t>Database</w:t>
             </w:r>
             <w:r>
               <w:rPr>
@@ -538,7 +540,7 @@
                 <w:noProof/>
                 <w:webHidden/>
               </w:rPr>
-              <w:instrText xml:space="preserve"> PAGEREF _Toc529790941 \h </w:instrText>
+              <w:instrText xml:space="preserve"> PAGEREF _Toc529794363 \h </w:instrText>
             </w:r>
             <w:r>
               <w:rPr>
@@ -558,7 +560,7 @@
                 <w:noProof/>
                 <w:webHidden/>
               </w:rPr>
-              <w:t>7</w:t>
+              <w:t>10</w:t>
             </w:r>
             <w:r>
               <w:rPr>
@@ -583,13 +585,13 @@
               <w:lang w:eastAsia="en-GB"/>
             </w:rPr>
           </w:pPr>
-          <w:hyperlink w:anchor="_Toc529790942" w:history="1">
+          <w:hyperlink w:anchor="_Toc529794364" w:history="1">
             <w:r>
               <w:rPr>
                 <w:rStyle w:val="Hyperlink"/>
                 <w:noProof/>
               </w:rPr>
-              <w:t>Screen</w:t>
+              <w:t>Human Interface</w:t>
             </w:r>
             <w:r>
               <w:rPr>
@@ -610,7 +612,7 @@
                 <w:noProof/>
                 <w:webHidden/>
               </w:rPr>
-              <w:instrText xml:space="preserve"> PAGEREF _Toc529790942 \h </w:instrText>
+              <w:instrText xml:space="preserve"> PAGEREF _Toc529794364 \h </w:instrText>
             </w:r>
             <w:r>
               <w:rPr>
@@ -630,7 +632,7 @@
                 <w:noProof/>
                 <w:webHidden/>
               </w:rPr>
-              <w:t>9</w:t>
+              <w:t>10</w:t>
             </w:r>
             <w:r>
               <w:rPr>
@@ -655,13 +657,13 @@
               <w:lang w:eastAsia="en-GB"/>
             </w:rPr>
           </w:pPr>
-          <w:hyperlink w:anchor="_Toc529790943" w:history="1">
+          <w:hyperlink w:anchor="_Toc529794365" w:history="1">
             <w:r>
               <w:rPr>
                 <w:rStyle w:val="Hyperlink"/>
                 <w:noProof/>
               </w:rPr>
-              <w:t>ECG</w:t>
+              <w:t>Screen</w:t>
             </w:r>
             <w:r>
               <w:rPr>
@@ -682,7 +684,7 @@
                 <w:noProof/>
                 <w:webHidden/>
               </w:rPr>
-              <w:instrText xml:space="preserve"> PAGEREF _Toc529790943 \h </w:instrText>
+              <w:instrText xml:space="preserve"> PAGEREF _Toc529794365 \h </w:instrText>
             </w:r>
             <w:r>
               <w:rPr>
@@ -702,7 +704,7 @@
                 <w:noProof/>
                 <w:webHidden/>
               </w:rPr>
-              <w:t>11</w:t>
+              <w:t>12</w:t>
             </w:r>
             <w:r>
               <w:rPr>
@@ -727,7 +729,79 @@
               <w:lang w:eastAsia="en-GB"/>
             </w:rPr>
           </w:pPr>
-          <w:hyperlink w:anchor="_Toc529790944" w:history="1">
+          <w:hyperlink w:anchor="_Toc529794366" w:history="1">
+            <w:r>
+              <w:rPr>
+                <w:rStyle w:val="Hyperlink"/>
+                <w:noProof/>
+              </w:rPr>
+              <w:t>ECG</w:t>
+            </w:r>
+            <w:r>
+              <w:rPr>
+                <w:noProof/>
+                <w:webHidden/>
+              </w:rPr>
+              <w:tab/>
+            </w:r>
+            <w:r>
+              <w:rPr>
+                <w:noProof/>
+                <w:webHidden/>
+              </w:rPr>
+              <w:fldChar w:fldCharType="begin"/>
+            </w:r>
+            <w:r>
+              <w:rPr>
+                <w:noProof/>
+                <w:webHidden/>
+              </w:rPr>
+              <w:instrText xml:space="preserve"> PAGEREF _Toc529794366 \h </w:instrText>
+            </w:r>
+            <w:r>
+              <w:rPr>
+                <w:noProof/>
+                <w:webHidden/>
+              </w:rPr>
+            </w:r>
+            <w:r>
+              <w:rPr>
+                <w:noProof/>
+                <w:webHidden/>
+              </w:rPr>
+              <w:fldChar w:fldCharType="separate"/>
+            </w:r>
+            <w:r>
+              <w:rPr>
+                <w:noProof/>
+                <w:webHidden/>
+              </w:rPr>
+              <w:t>13</w:t>
+            </w:r>
+            <w:r>
+              <w:rPr>
+                <w:noProof/>
+                <w:webHidden/>
+              </w:rPr>
+              <w:fldChar w:fldCharType="end"/>
+            </w:r>
+          </w:hyperlink>
+        </w:p>
+        <w:p>
+          <w:pPr>
+            <w:pStyle w:val="TOC2"/>
+            <w:tabs>
+              <w:tab w:val="right" w:leader="dot" w:pos="9016"/>
+            </w:tabs>
+            <w:rPr>
+              <w:rFonts w:eastAsiaTheme="minorEastAsia"/>
+              <w:noProof/>
+              <w:sz w:val="22"/>
+              <w:szCs w:val="22"/>
+              <w:lang w:eastAsia="en-GB"/>
+            </w:rPr>
+          </w:pPr>
+          <w:hyperlink w:anchor="_Toc529794367" w:history="1">
             <w:r>
               <w:rPr>
                 <w:rStyle w:val="Hyperlink"/>
@@ -755,7 +829,7 @@
                 <w:noProof/>
                 <w:webHidden/>
               </w:rPr>
-              <w:instrText xml:space="preserve"> PAGEREF _Toc529790944 \h </w:instrText>
+              <w:instrText xml:space="preserve"> PAGEREF _Toc529794367 \h </w:instrText>
             </w:r>
             <w:r>
               <w:rPr>
@@ -775,7 +849,7 @@
                 <w:noProof/>
                 <w:webHidden/>
               </w:rPr>
-              <w:t>11</w:t>
+              <w:t>14</w:t>
             </w:r>
             <w:r>
               <w:rPr>
@@ -798,16 +872,2211 @@
         </w:p>
       </w:sdtContent>
     </w:sdt>
+    <w:p>
+      <w:pPr>
+        <w:pStyle w:val="Heading2"/>
+      </w:pPr>
+      <w:bookmarkStart w:id="1" w:name="_Toc529794358"/>
+      <w:r>
+        <w:t>POST/Power On</w:t>
+      </w:r>
+      <w:bookmarkStart w:id="2" w:name="_GoBack"/>
+      <w:bookmarkEnd w:id="1"/>
+      <w:bookmarkEnd w:id="2"/>
+    </w:p>
+    <w:p>
+      <w:r>
+        <w:rPr>
+          <w:b/>
+        </w:rPr>
+        <w:t>Test Name</w:t>
+      </w:r>
+      <w:r>
+        <w:t>: PP_T1</w:t>
+      </w:r>
+      <w:r>
+        <w:br/>
+      </w:r>
+      <w:r>
+        <w:rPr>
+          <w:b/>
+        </w:rPr>
+        <w:t>Requirements Tested</w:t>
+      </w:r>
+      <w:r>
+        <w:t>:  P1</w:t>
+      </w:r>
+      <w:r>
+        <w:br/>
+      </w:r>
+      <w:r>
+        <w:rPr>
+          <w:b/>
+        </w:rPr>
+        <w:t>Outline</w:t>
+      </w:r>
+      <w:r>
+        <w:t>: Ensure that the system tests the memory</w:t>
+      </w:r>
+      <w:r>
+        <w:br/>
+      </w:r>
+      <w:r>
+        <w:rPr>
+          <w:b/>
+        </w:rPr>
+        <w:t>Pre-requisites</w:t>
+      </w:r>
+      <w:r>
+        <w:t>: System is turned off</w:t>
+      </w:r>
+      <w:r>
+        <w:br/>
+      </w:r>
+      <w:r>
+        <w:rPr>
+          <w:b/>
+        </w:rPr>
+        <w:t>Method</w:t>
+      </w:r>
+      <w:r>
+        <w:t>:</w:t>
+      </w:r>
+    </w:p>
+    <w:tbl>
+      <w:tblPr>
+        <w:tblStyle w:val="PlainTable5"/>
+        <w:tblW w:w="0" w:type="auto"/>
+        <w:tblInd w:w="0" w:type="dxa"/>
+        <w:tblLook w:val="04A0" w:firstRow="1" w:lastRow="0" w:firstColumn="1" w:lastColumn="0" w:noHBand="0" w:noVBand="1"/>
+      </w:tblPr>
+      <w:tblGrid>
+        <w:gridCol w:w="3006"/>
+        <w:gridCol w:w="3005"/>
+        <w:gridCol w:w="3006"/>
+      </w:tblGrid>
+      <w:tr>
+        <w:trPr>
+          <w:cnfStyle w:val="100000000000" w:firstRow="1" w:lastRow="0" w:firstColumn="0" w:lastColumn="0" w:oddVBand="0" w:evenVBand="0" w:oddHBand="0" w:evenHBand="0" w:firstRowFirstColumn="0" w:firstRowLastColumn="0" w:lastRowFirstColumn="0" w:lastRowLastColumn="0"/>
+        </w:trPr>
+        <w:tc>
+          <w:tcPr>
+            <w:cnfStyle w:val="001000000100" w:firstRow="0" w:lastRow="0" w:firstColumn="1" w:lastColumn="0" w:oddVBand="0" w:evenVBand="0" w:oddHBand="0" w:evenHBand="0" w:firstRowFirstColumn="1" w:firstRowLastColumn="0" w:lastRowFirstColumn="0" w:lastRowLastColumn="0"/>
+            <w:tcW w:w="3006" w:type="dxa"/>
+          </w:tcPr>
+          <w:p>
+            <w:pPr>
+              <w:rPr>
+                <w:b/>
+              </w:rPr>
+            </w:pPr>
+            <w:r>
+              <w:rPr>
+                <w:b/>
+                <w:sz w:val="26"/>
+              </w:rPr>
+              <w:t>STEP</w:t>
+            </w:r>
+          </w:p>
+        </w:tc>
+        <w:tc>
+          <w:tcPr>
+            <w:tcW w:w="3005" w:type="dxa"/>
+          </w:tcPr>
+          <w:p>
+            <w:pPr>
+              <w:cnfStyle w:val="100000000000" w:firstRow="1" w:lastRow="0" w:firstColumn="0" w:lastColumn="0" w:oddVBand="0" w:evenVBand="0" w:oddHBand="0" w:evenHBand="0" w:firstRowFirstColumn="0" w:firstRowLastColumn="0" w:lastRowFirstColumn="0" w:lastRowLastColumn="0"/>
+            </w:pPr>
+            <w:r>
+              <w:t>Action</w:t>
+            </w:r>
+          </w:p>
+        </w:tc>
+        <w:tc>
+          <w:tcPr>
+            <w:tcW w:w="3006" w:type="dxa"/>
+          </w:tcPr>
+          <w:p>
+            <w:pPr>
+              <w:cnfStyle w:val="100000000000" w:firstRow="1" w:lastRow="0" w:firstColumn="0" w:lastColumn="0" w:oddVBand="0" w:evenVBand="0" w:oddHBand="0" w:evenHBand="0" w:firstRowFirstColumn="0" w:firstRowLastColumn="0" w:lastRowFirstColumn="0" w:lastRowLastColumn="0"/>
+            </w:pPr>
+            <w:r>
+              <w:t>Expected Observation</w:t>
+            </w:r>
+          </w:p>
+        </w:tc>
+      </w:tr>
+      <w:tr>
+        <w:trPr>
+          <w:cnfStyle w:val="000000100000" w:firstRow="0" w:lastRow="0" w:firstColumn="0" w:lastColumn="0" w:oddVBand="0" w:evenVBand="0" w:oddHBand="1" w:evenHBand="0" w:firstRowFirstColumn="0" w:firstRowLastColumn="0" w:lastRowFirstColumn="0" w:lastRowLastColumn="0"/>
+        </w:trPr>
+        <w:tc>
+          <w:tcPr>
+            <w:cnfStyle w:val="001000000000" w:firstRow="0" w:lastRow="0" w:firstColumn="1" w:lastColumn="0" w:oddVBand="0" w:evenVBand="0" w:oddHBand="0" w:evenHBand="0" w:firstRowFirstColumn="0" w:firstRowLastColumn="0" w:lastRowFirstColumn="0" w:lastRowLastColumn="0"/>
+            <w:tcW w:w="3006" w:type="dxa"/>
+          </w:tcPr>
+          <w:p>
+            <w:r>
+              <w:t>1</w:t>
+            </w:r>
+          </w:p>
+        </w:tc>
+        <w:tc>
+          <w:tcPr>
+            <w:tcW w:w="3005" w:type="dxa"/>
+          </w:tcPr>
+          <w:p>
+            <w:pPr>
+              <w:cnfStyle w:val="000000100000" w:firstRow="0" w:lastRow="0" w:firstColumn="0" w:lastColumn="0" w:oddVBand="0" w:evenVBand="0" w:oddHBand="1" w:evenHBand="0" w:firstRowFirstColumn="0" w:firstRowLastColumn="0" w:lastRowFirstColumn="0" w:lastRowLastColumn="0"/>
+            </w:pPr>
+            <w:r>
+              <w:t>Turn on the system</w:t>
+            </w:r>
+          </w:p>
+        </w:tc>
+        <w:tc>
+          <w:tcPr>
+            <w:tcW w:w="3006" w:type="dxa"/>
+          </w:tcPr>
+          <w:p>
+            <w:pPr>
+              <w:cnfStyle w:val="000000100000" w:firstRow="0" w:lastRow="0" w:firstColumn="0" w:lastColumn="0" w:oddVBand="0" w:evenVBand="0" w:oddHBand="1" w:evenHBand="0" w:firstRowFirstColumn="0" w:firstRowLastColumn="0" w:lastRowFirstColumn="0" w:lastRowLastColumn="0"/>
+            </w:pPr>
+            <w:r>
+              <w:t>The system will start to display information to the screen</w:t>
+            </w:r>
+          </w:p>
+        </w:tc>
+      </w:tr>
+      <w:tr>
+        <w:tc>
+          <w:tcPr>
+            <w:cnfStyle w:val="001000000000" w:firstRow="0" w:lastRow="0" w:firstColumn="1" w:lastColumn="0" w:oddVBand="0" w:evenVBand="0" w:oddHBand="0" w:evenHBand="0" w:firstRowFirstColumn="0" w:firstRowLastColumn="0" w:lastRowFirstColumn="0" w:lastRowLastColumn="0"/>
+            <w:tcW w:w="3006" w:type="dxa"/>
+          </w:tcPr>
+          <w:p>
+            <w:r>
+              <w:t>2</w:t>
+            </w:r>
+          </w:p>
+        </w:tc>
+        <w:tc>
+          <w:tcPr>
+            <w:tcW w:w="3005" w:type="dxa"/>
+          </w:tcPr>
+          <w:p>
+            <w:pPr>
+              <w:cnfStyle w:val="000000000000" w:firstRow="0" w:lastRow="0" w:firstColumn="0" w:lastColumn="0" w:oddVBand="0" w:evenVBand="0" w:oddHBand="0" w:evenHBand="0" w:firstRowFirstColumn="0" w:firstRowLastColumn="0" w:lastRowFirstColumn="0" w:lastRowLastColumn="0"/>
+            </w:pPr>
+            <w:r>
+              <w:t>Wait</w:t>
+            </w:r>
+          </w:p>
+        </w:tc>
+        <w:tc>
+          <w:tcPr>
+            <w:tcW w:w="3006" w:type="dxa"/>
+          </w:tcPr>
+          <w:p>
+            <w:pPr>
+              <w:cnfStyle w:val="000000000000" w:firstRow="0" w:lastRow="0" w:firstColumn="0" w:lastColumn="0" w:oddVBand="0" w:evenVBand="0" w:oddHBand="0" w:evenHBand="0" w:firstRowFirstColumn="0" w:firstRowLastColumn="0" w:lastRowFirstColumn="0" w:lastRowLastColumn="0"/>
+            </w:pPr>
+            <w:r>
+              <w:t>The system will eventually be started</w:t>
+            </w:r>
+          </w:p>
+        </w:tc>
+      </w:tr>
+    </w:tbl>
+    <w:p>
+      <w:r>
+        <w:rPr>
+          <w:b/>
+        </w:rPr>
+        <w:t>Test Name</w:t>
+      </w:r>
+      <w:r>
+        <w:t>: PP_T2</w:t>
+      </w:r>
+      <w:r>
+        <w:br/>
+      </w:r>
+      <w:r>
+        <w:rPr>
+          <w:b/>
+        </w:rPr>
+        <w:t>Requirements Tested</w:t>
+      </w:r>
+      <w:r>
+        <w:t>: P2</w:t>
+      </w:r>
+      <w:r>
+        <w:br/>
+      </w:r>
+      <w:r>
+        <w:rPr>
+          <w:b/>
+        </w:rPr>
+        <w:t>Outline</w:t>
+      </w:r>
+      <w:r>
+        <w:t>: Ensure that the system tests the screen</w:t>
+      </w:r>
+      <w:r>
+        <w:br/>
+      </w:r>
+      <w:r>
+        <w:rPr>
+          <w:b/>
+        </w:rPr>
+        <w:t>Pre-requisites</w:t>
+      </w:r>
+      <w:r>
+        <w:t>: System is turned off</w:t>
+      </w:r>
+      <w:r>
+        <w:br/>
+      </w:r>
+      <w:r>
+        <w:rPr>
+          <w:b/>
+        </w:rPr>
+        <w:t>Method</w:t>
+      </w:r>
+      <w:r>
+        <w:t>:</w:t>
+      </w:r>
+    </w:p>
+    <w:tbl>
+      <w:tblPr>
+        <w:tblStyle w:val="PlainTable5"/>
+        <w:tblW w:w="0" w:type="auto"/>
+        <w:tblInd w:w="0" w:type="dxa"/>
+        <w:tblLook w:val="04A0" w:firstRow="1" w:lastRow="0" w:firstColumn="1" w:lastColumn="0" w:noHBand="0" w:noVBand="1"/>
+      </w:tblPr>
+      <w:tblGrid>
+        <w:gridCol w:w="3006"/>
+        <w:gridCol w:w="3005"/>
+        <w:gridCol w:w="3006"/>
+      </w:tblGrid>
+      <w:tr>
+        <w:trPr>
+          <w:cnfStyle w:val="100000000000" w:firstRow="1" w:lastRow="0" w:firstColumn="0" w:lastColumn="0" w:oddVBand="0" w:evenVBand="0" w:oddHBand="0" w:evenHBand="0" w:firstRowFirstColumn="0" w:firstRowLastColumn="0" w:lastRowFirstColumn="0" w:lastRowLastColumn="0"/>
+        </w:trPr>
+        <w:tc>
+          <w:tcPr>
+            <w:cnfStyle w:val="001000000100" w:firstRow="0" w:lastRow="0" w:firstColumn="1" w:lastColumn="0" w:oddVBand="0" w:evenVBand="0" w:oddHBand="0" w:evenHBand="0" w:firstRowFirstColumn="1" w:firstRowLastColumn="0" w:lastRowFirstColumn="0" w:lastRowLastColumn="0"/>
+            <w:tcW w:w="3006" w:type="dxa"/>
+          </w:tcPr>
+          <w:p>
+            <w:pPr>
+              <w:rPr>
+                <w:b/>
+              </w:rPr>
+            </w:pPr>
+            <w:r>
+              <w:rPr>
+                <w:b/>
+                <w:sz w:val="26"/>
+              </w:rPr>
+              <w:t>STEP</w:t>
+            </w:r>
+          </w:p>
+        </w:tc>
+        <w:tc>
+          <w:tcPr>
+            <w:tcW w:w="3005" w:type="dxa"/>
+          </w:tcPr>
+          <w:p>
+            <w:pPr>
+              <w:cnfStyle w:val="100000000000" w:firstRow="1" w:lastRow="0" w:firstColumn="0" w:lastColumn="0" w:oddVBand="0" w:evenVBand="0" w:oddHBand="0" w:evenHBand="0" w:firstRowFirstColumn="0" w:firstRowLastColumn="0" w:lastRowFirstColumn="0" w:lastRowLastColumn="0"/>
+            </w:pPr>
+            <w:r>
+              <w:t>Action</w:t>
+            </w:r>
+          </w:p>
+        </w:tc>
+        <w:tc>
+          <w:tcPr>
+            <w:tcW w:w="3006" w:type="dxa"/>
+          </w:tcPr>
+          <w:p>
+            <w:pPr>
+              <w:cnfStyle w:val="100000000000" w:firstRow="1" w:lastRow="0" w:firstColumn="0" w:lastColumn="0" w:oddVBand="0" w:evenVBand="0" w:oddHBand="0" w:evenHBand="0" w:firstRowFirstColumn="0" w:firstRowLastColumn="0" w:lastRowFirstColumn="0" w:lastRowLastColumn="0"/>
+            </w:pPr>
+            <w:r>
+              <w:t>Expected Observation</w:t>
+            </w:r>
+          </w:p>
+        </w:tc>
+      </w:tr>
+      <w:tr>
+        <w:trPr>
+          <w:cnfStyle w:val="000000100000" w:firstRow="0" w:lastRow="0" w:firstColumn="0" w:lastColumn="0" w:oddVBand="0" w:evenVBand="0" w:oddHBand="1" w:evenHBand="0" w:firstRowFirstColumn="0" w:firstRowLastColumn="0" w:lastRowFirstColumn="0" w:lastRowLastColumn="0"/>
+        </w:trPr>
+        <w:tc>
+          <w:tcPr>
+            <w:cnfStyle w:val="001000000000" w:firstRow="0" w:lastRow="0" w:firstColumn="1" w:lastColumn="0" w:oddVBand="0" w:evenVBand="0" w:oddHBand="0" w:evenHBand="0" w:firstRowFirstColumn="0" w:firstRowLastColumn="0" w:lastRowFirstColumn="0" w:lastRowLastColumn="0"/>
+            <w:tcW w:w="3006" w:type="dxa"/>
+          </w:tcPr>
+          <w:p>
+            <w:r>
+              <w:t>1</w:t>
+            </w:r>
+          </w:p>
+        </w:tc>
+        <w:tc>
+          <w:tcPr>
+            <w:tcW w:w="3005" w:type="dxa"/>
+          </w:tcPr>
+          <w:p>
+            <w:pPr>
+              <w:cnfStyle w:val="000000100000" w:firstRow="0" w:lastRow="0" w:firstColumn="0" w:lastColumn="0" w:oddVBand="0" w:evenVBand="0" w:oddHBand="1" w:evenHBand="0" w:firstRowFirstColumn="0" w:firstRowLastColumn="0" w:lastRowFirstColumn="0" w:lastRowLastColumn="0"/>
+            </w:pPr>
+            <w:r>
+              <w:t>Turn on the system</w:t>
+            </w:r>
+          </w:p>
+        </w:tc>
+        <w:tc>
+          <w:tcPr>
+            <w:tcW w:w="3006" w:type="dxa"/>
+          </w:tcPr>
+          <w:p>
+            <w:pPr>
+              <w:cnfStyle w:val="000000100000" w:firstRow="0" w:lastRow="0" w:firstColumn="0" w:lastColumn="0" w:oddVBand="0" w:evenVBand="0" w:oddHBand="1" w:evenHBand="0" w:firstRowFirstColumn="0" w:firstRowLastColumn="0" w:lastRowFirstColumn="0" w:lastRowLastColumn="0"/>
+            </w:pPr>
+            <w:r>
+              <w:t>The system will start to display characters on the screen</w:t>
+            </w:r>
+          </w:p>
+        </w:tc>
+      </w:tr>
+      <w:tr>
+        <w:tc>
+          <w:tcPr>
+            <w:cnfStyle w:val="001000000000" w:firstRow="0" w:lastRow="0" w:firstColumn="1" w:lastColumn="0" w:oddVBand="0" w:evenVBand="0" w:oddHBand="0" w:evenHBand="0" w:firstRowFirstColumn="0" w:firstRowLastColumn="0" w:lastRowFirstColumn="0" w:lastRowLastColumn="0"/>
+            <w:tcW w:w="3006" w:type="dxa"/>
+          </w:tcPr>
+          <w:p>
+            <w:r>
+              <w:t>2</w:t>
+            </w:r>
+          </w:p>
+        </w:tc>
+        <w:tc>
+          <w:tcPr>
+            <w:tcW w:w="3005" w:type="dxa"/>
+          </w:tcPr>
+          <w:p>
+            <w:pPr>
+              <w:cnfStyle w:val="000000000000" w:firstRow="0" w:lastRow="0" w:firstColumn="0" w:lastColumn="0" w:oddVBand="0" w:evenVBand="0" w:oddHBand="0" w:evenHBand="0" w:firstRowFirstColumn="0" w:firstRowLastColumn="0" w:lastRowFirstColumn="0" w:lastRowLastColumn="0"/>
+            </w:pPr>
+            <w:r>
+              <w:t>Wait</w:t>
+            </w:r>
+          </w:p>
+        </w:tc>
+        <w:tc>
+          <w:tcPr>
+            <w:tcW w:w="3006" w:type="dxa"/>
+          </w:tcPr>
+          <w:p>
+            <w:pPr>
+              <w:cnfStyle w:val="000000000000" w:firstRow="0" w:lastRow="0" w:firstColumn="0" w:lastColumn="0" w:oddVBand="0" w:evenVBand="0" w:oddHBand="0" w:evenHBand="0" w:firstRowFirstColumn="0" w:firstRowLastColumn="0" w:lastRowFirstColumn="0" w:lastRowLastColumn="0"/>
+            </w:pPr>
+            <w:r>
+              <w:t>Eventually, it’ll move on to the next test</w:t>
+            </w:r>
+          </w:p>
+        </w:tc>
+      </w:tr>
+    </w:tbl>
+    <w:p/>
+    <w:p>
+      <w:r>
+        <w:rPr>
+          <w:b/>
+        </w:rPr>
+        <w:t>Test Name</w:t>
+      </w:r>
+      <w:r>
+        <w:t>: PP_T3</w:t>
+      </w:r>
+      <w:r>
+        <w:br/>
+      </w:r>
+      <w:r>
+        <w:rPr>
+          <w:b/>
+        </w:rPr>
+        <w:t>Requirements Tested</w:t>
+      </w:r>
+      <w:r>
+        <w:t>: P3</w:t>
+      </w:r>
+      <w:r>
+        <w:br/>
+      </w:r>
+      <w:r>
+        <w:rPr>
+          <w:b/>
+        </w:rPr>
+        <w:lastRenderedPageBreak/>
+        <w:t>Outline</w:t>
+      </w:r>
+      <w:r>
+        <w:t>: Ensure that the CPU instructions work correctly</w:t>
+      </w:r>
+      <w:r>
+        <w:br/>
+      </w:r>
+      <w:r>
+        <w:rPr>
+          <w:b/>
+        </w:rPr>
+        <w:t>Pre-requisites</w:t>
+      </w:r>
+      <w:r>
+        <w:t>: System is turned off</w:t>
+      </w:r>
+      <w:r>
+        <w:br/>
+      </w:r>
+      <w:r>
+        <w:rPr>
+          <w:b/>
+        </w:rPr>
+        <w:t>Method</w:t>
+      </w:r>
+      <w:r>
+        <w:t>:</w:t>
+      </w:r>
+    </w:p>
+    <w:tbl>
+      <w:tblPr>
+        <w:tblStyle w:val="PlainTable5"/>
+        <w:tblW w:w="0" w:type="auto"/>
+        <w:tblInd w:w="0" w:type="dxa"/>
+        <w:tblLook w:val="04A0" w:firstRow="1" w:lastRow="0" w:firstColumn="1" w:lastColumn="0" w:noHBand="0" w:noVBand="1"/>
+      </w:tblPr>
+      <w:tblGrid>
+        <w:gridCol w:w="3006"/>
+        <w:gridCol w:w="3005"/>
+        <w:gridCol w:w="3006"/>
+      </w:tblGrid>
+      <w:tr>
+        <w:trPr>
+          <w:cnfStyle w:val="100000000000" w:firstRow="1" w:lastRow="0" w:firstColumn="0" w:lastColumn="0" w:oddVBand="0" w:evenVBand="0" w:oddHBand="0" w:evenHBand="0" w:firstRowFirstColumn="0" w:firstRowLastColumn="0" w:lastRowFirstColumn="0" w:lastRowLastColumn="0"/>
+        </w:trPr>
+        <w:tc>
+          <w:tcPr>
+            <w:cnfStyle w:val="001000000100" w:firstRow="0" w:lastRow="0" w:firstColumn="1" w:lastColumn="0" w:oddVBand="0" w:evenVBand="0" w:oddHBand="0" w:evenHBand="0" w:firstRowFirstColumn="1" w:firstRowLastColumn="0" w:lastRowFirstColumn="0" w:lastRowLastColumn="0"/>
+            <w:tcW w:w="3006" w:type="dxa"/>
+          </w:tcPr>
+          <w:p>
+            <w:pPr>
+              <w:rPr>
+                <w:b/>
+              </w:rPr>
+            </w:pPr>
+            <w:r>
+              <w:rPr>
+                <w:b/>
+                <w:sz w:val="26"/>
+              </w:rPr>
+              <w:t>STEP</w:t>
+            </w:r>
+          </w:p>
+        </w:tc>
+        <w:tc>
+          <w:tcPr>
+            <w:tcW w:w="3005" w:type="dxa"/>
+          </w:tcPr>
+          <w:p>
+            <w:pPr>
+              <w:cnfStyle w:val="100000000000" w:firstRow="1" w:lastRow="0" w:firstColumn="0" w:lastColumn="0" w:oddVBand="0" w:evenVBand="0" w:oddHBand="0" w:evenHBand="0" w:firstRowFirstColumn="0" w:firstRowLastColumn="0" w:lastRowFirstColumn="0" w:lastRowLastColumn="0"/>
+            </w:pPr>
+            <w:r>
+              <w:t>Action</w:t>
+            </w:r>
+          </w:p>
+        </w:tc>
+        <w:tc>
+          <w:tcPr>
+            <w:tcW w:w="3006" w:type="dxa"/>
+          </w:tcPr>
+          <w:p>
+            <w:pPr>
+              <w:cnfStyle w:val="100000000000" w:firstRow="1" w:lastRow="0" w:firstColumn="0" w:lastColumn="0" w:oddVBand="0" w:evenVBand="0" w:oddHBand="0" w:evenHBand="0" w:firstRowFirstColumn="0" w:firstRowLastColumn="0" w:lastRowFirstColumn="0" w:lastRowLastColumn="0"/>
+            </w:pPr>
+            <w:r>
+              <w:t>Expected Observation</w:t>
+            </w:r>
+          </w:p>
+        </w:tc>
+      </w:tr>
+      <w:tr>
+        <w:trPr>
+          <w:cnfStyle w:val="000000100000" w:firstRow="0" w:lastRow="0" w:firstColumn="0" w:lastColumn="0" w:oddVBand="0" w:evenVBand="0" w:oddHBand="1" w:evenHBand="0" w:firstRowFirstColumn="0" w:firstRowLastColumn="0" w:lastRowFirstColumn="0" w:lastRowLastColumn="0"/>
+        </w:trPr>
+        <w:tc>
+          <w:tcPr>
+            <w:cnfStyle w:val="001000000000" w:firstRow="0" w:lastRow="0" w:firstColumn="1" w:lastColumn="0" w:oddVBand="0" w:evenVBand="0" w:oddHBand="0" w:evenHBand="0" w:firstRowFirstColumn="0" w:firstRowLastColumn="0" w:lastRowFirstColumn="0" w:lastRowLastColumn="0"/>
+            <w:tcW w:w="3006" w:type="dxa"/>
+          </w:tcPr>
+          <w:p>
+            <w:r>
+              <w:t>1</w:t>
+            </w:r>
+          </w:p>
+        </w:tc>
+        <w:tc>
+          <w:tcPr>
+            <w:tcW w:w="3005" w:type="dxa"/>
+          </w:tcPr>
+          <w:p>
+            <w:pPr>
+              <w:cnfStyle w:val="000000100000" w:firstRow="0" w:lastRow="0" w:firstColumn="0" w:lastColumn="0" w:oddVBand="0" w:evenVBand="0" w:oddHBand="1" w:evenHBand="0" w:firstRowFirstColumn="0" w:firstRowLastColumn="0" w:lastRowFirstColumn="0" w:lastRowLastColumn="0"/>
+            </w:pPr>
+            <w:r>
+              <w:t>Turn on the system</w:t>
+            </w:r>
+          </w:p>
+        </w:tc>
+        <w:tc>
+          <w:tcPr>
+            <w:tcW w:w="3006" w:type="dxa"/>
+          </w:tcPr>
+          <w:p>
+            <w:pPr>
+              <w:cnfStyle w:val="000000100000" w:firstRow="0" w:lastRow="0" w:firstColumn="0" w:lastColumn="0" w:oddVBand="0" w:evenVBand="0" w:oddHBand="1" w:evenHBand="0" w:firstRowFirstColumn="0" w:firstRowLastColumn="0" w:lastRowFirstColumn="0" w:lastRowLastColumn="0"/>
+            </w:pPr>
+            <w:r>
+              <w:t>Diagnostic information will be displayed on the screen relating to the jump instructions being tested</w:t>
+            </w:r>
+          </w:p>
+        </w:tc>
+      </w:tr>
+      <w:tr>
+        <w:tc>
+          <w:tcPr>
+            <w:cnfStyle w:val="001000000000" w:firstRow="0" w:lastRow="0" w:firstColumn="1" w:lastColumn="0" w:oddVBand="0" w:evenVBand="0" w:oddHBand="0" w:evenHBand="0" w:firstRowFirstColumn="0" w:firstRowLastColumn="0" w:lastRowFirstColumn="0" w:lastRowLastColumn="0"/>
+            <w:tcW w:w="3006" w:type="dxa"/>
+          </w:tcPr>
+          <w:p>
+            <w:r>
+              <w:t>2</w:t>
+            </w:r>
+          </w:p>
+        </w:tc>
+        <w:tc>
+          <w:tcPr>
+            <w:tcW w:w="3005" w:type="dxa"/>
+          </w:tcPr>
+          <w:p>
+            <w:pPr>
+              <w:cnfStyle w:val="000000000000" w:firstRow="0" w:lastRow="0" w:firstColumn="0" w:lastColumn="0" w:oddVBand="0" w:evenVBand="0" w:oddHBand="0" w:evenHBand="0" w:firstRowFirstColumn="0" w:firstRowLastColumn="0" w:lastRowFirstColumn="0" w:lastRowLastColumn="0"/>
+            </w:pPr>
+            <w:r>
+              <w:t>Wait</w:t>
+            </w:r>
+          </w:p>
+        </w:tc>
+        <w:tc>
+          <w:tcPr>
+            <w:tcW w:w="3006" w:type="dxa"/>
+          </w:tcPr>
+          <w:p>
+            <w:pPr>
+              <w:cnfStyle w:val="000000000000" w:firstRow="0" w:lastRow="0" w:firstColumn="0" w:lastColumn="0" w:oddVBand="0" w:evenVBand="0" w:oddHBand="0" w:evenHBand="0" w:firstRowFirstColumn="0" w:firstRowLastColumn="0" w:lastRowFirstColumn="0" w:lastRowLastColumn="0"/>
+            </w:pPr>
+            <w:r>
+              <w:t>Eventually the system will move onto the next test</w:t>
+            </w:r>
+          </w:p>
+        </w:tc>
+      </w:tr>
+    </w:tbl>
+    <w:p>
+      <w:r>
+        <w:rPr>
+          <w:b/>
+        </w:rPr>
+        <w:t>Test Name</w:t>
+      </w:r>
+      <w:r>
+        <w:t>: PP_T4</w:t>
+      </w:r>
+      <w:r>
+        <w:br/>
+      </w:r>
+      <w:r>
+        <w:rPr>
+          <w:b/>
+        </w:rPr>
+        <w:t>Requirements Tested</w:t>
+      </w:r>
+      <w:r>
+        <w:t>: P4</w:t>
+      </w:r>
+      <w:r>
+        <w:br/>
+      </w:r>
+      <w:r>
+        <w:rPr>
+          <w:b/>
+        </w:rPr>
+        <w:t>Outline</w:t>
+      </w:r>
+      <w:r>
+        <w:t>: Make sure the power is stable</w:t>
+      </w:r>
+      <w:r>
+        <w:br/>
+      </w:r>
+      <w:r>
+        <w:rPr>
+          <w:b/>
+        </w:rPr>
+        <w:t>Pre-requisites</w:t>
+      </w:r>
+      <w:r>
+        <w:t>: System is turned off</w:t>
+      </w:r>
+      <w:r>
+        <w:br/>
+      </w:r>
+      <w:r>
+        <w:rPr>
+          <w:b/>
+        </w:rPr>
+        <w:t>Method</w:t>
+      </w:r>
+      <w:r>
+        <w:t>:</w:t>
+      </w:r>
+    </w:p>
+    <w:tbl>
+      <w:tblPr>
+        <w:tblStyle w:val="PlainTable5"/>
+        <w:tblW w:w="0" w:type="auto"/>
+        <w:tblInd w:w="0" w:type="dxa"/>
+        <w:tblLook w:val="04A0" w:firstRow="1" w:lastRow="0" w:firstColumn="1" w:lastColumn="0" w:noHBand="0" w:noVBand="1"/>
+      </w:tblPr>
+      <w:tblGrid>
+        <w:gridCol w:w="3006"/>
+        <w:gridCol w:w="3005"/>
+        <w:gridCol w:w="3006"/>
+      </w:tblGrid>
+      <w:tr>
+        <w:trPr>
+          <w:cnfStyle w:val="100000000000" w:firstRow="1" w:lastRow="0" w:firstColumn="0" w:lastColumn="0" w:oddVBand="0" w:evenVBand="0" w:oddHBand="0" w:evenHBand="0" w:firstRowFirstColumn="0" w:firstRowLastColumn="0" w:lastRowFirstColumn="0" w:lastRowLastColumn="0"/>
+        </w:trPr>
+        <w:tc>
+          <w:tcPr>
+            <w:cnfStyle w:val="001000000100" w:firstRow="0" w:lastRow="0" w:firstColumn="1" w:lastColumn="0" w:oddVBand="0" w:evenVBand="0" w:oddHBand="0" w:evenHBand="0" w:firstRowFirstColumn="1" w:firstRowLastColumn="0" w:lastRowFirstColumn="0" w:lastRowLastColumn="0"/>
+            <w:tcW w:w="3006" w:type="dxa"/>
+          </w:tcPr>
+          <w:p>
+            <w:pPr>
+              <w:rPr>
+                <w:b/>
+              </w:rPr>
+            </w:pPr>
+            <w:r>
+              <w:rPr>
+                <w:b/>
+                <w:sz w:val="26"/>
+              </w:rPr>
+              <w:t>STEP</w:t>
+            </w:r>
+          </w:p>
+        </w:tc>
+        <w:tc>
+          <w:tcPr>
+            <w:tcW w:w="3005" w:type="dxa"/>
+          </w:tcPr>
+          <w:p>
+            <w:pPr>
+              <w:cnfStyle w:val="100000000000" w:firstRow="1" w:lastRow="0" w:firstColumn="0" w:lastColumn="0" w:oddVBand="0" w:evenVBand="0" w:oddHBand="0" w:evenHBand="0" w:firstRowFirstColumn="0" w:firstRowLastColumn="0" w:lastRowFirstColumn="0" w:lastRowLastColumn="0"/>
+            </w:pPr>
+            <w:r>
+              <w:t>Action</w:t>
+            </w:r>
+          </w:p>
+        </w:tc>
+        <w:tc>
+          <w:tcPr>
+            <w:tcW w:w="3006" w:type="dxa"/>
+          </w:tcPr>
+          <w:p>
+            <w:pPr>
+              <w:cnfStyle w:val="100000000000" w:firstRow="1" w:lastRow="0" w:firstColumn="0" w:lastColumn="0" w:oddVBand="0" w:evenVBand="0" w:oddHBand="0" w:evenHBand="0" w:firstRowFirstColumn="0" w:firstRowLastColumn="0" w:lastRowFirstColumn="0" w:lastRowLastColumn="0"/>
+            </w:pPr>
+            <w:r>
+              <w:t>Expected Observation</w:t>
+            </w:r>
+          </w:p>
+        </w:tc>
+      </w:tr>
+      <w:tr>
+        <w:trPr>
+          <w:cnfStyle w:val="000000100000" w:firstRow="0" w:lastRow="0" w:firstColumn="0" w:lastColumn="0" w:oddVBand="0" w:evenVBand="0" w:oddHBand="1" w:evenHBand="0" w:firstRowFirstColumn="0" w:firstRowLastColumn="0" w:lastRowFirstColumn="0" w:lastRowLastColumn="0"/>
+        </w:trPr>
+        <w:tc>
+          <w:tcPr>
+            <w:cnfStyle w:val="001000000000" w:firstRow="0" w:lastRow="0" w:firstColumn="1" w:lastColumn="0" w:oddVBand="0" w:evenVBand="0" w:oddHBand="0" w:evenHBand="0" w:firstRowFirstColumn="0" w:firstRowLastColumn="0" w:lastRowFirstColumn="0" w:lastRowLastColumn="0"/>
+            <w:tcW w:w="3006" w:type="dxa"/>
+          </w:tcPr>
+          <w:p>
+            <w:r>
+              <w:t>1</w:t>
+            </w:r>
+          </w:p>
+        </w:tc>
+        <w:tc>
+          <w:tcPr>
+            <w:tcW w:w="3005" w:type="dxa"/>
+          </w:tcPr>
+          <w:p>
+            <w:pPr>
+              <w:cnfStyle w:val="000000100000" w:firstRow="0" w:lastRow="0" w:firstColumn="0" w:lastColumn="0" w:oddVBand="0" w:evenVBand="0" w:oddHBand="1" w:evenHBand="0" w:firstRowFirstColumn="0" w:firstRowLastColumn="0" w:lastRowFirstColumn="0" w:lastRowLastColumn="0"/>
+            </w:pPr>
+            <w:r>
+              <w:t>Turn on the system</w:t>
+            </w:r>
+          </w:p>
+        </w:tc>
+        <w:tc>
+          <w:tcPr>
+            <w:tcW w:w="3006" w:type="dxa"/>
+          </w:tcPr>
+          <w:p>
+            <w:pPr>
+              <w:cnfStyle w:val="000000100000" w:firstRow="0" w:lastRow="0" w:firstColumn="0" w:lastColumn="0" w:oddVBand="0" w:evenVBand="0" w:oddHBand="1" w:evenHBand="0" w:firstRowFirstColumn="0" w:firstRowLastColumn="0" w:lastRowFirstColumn="0" w:lastRowLastColumn="0"/>
+            </w:pPr>
+            <w:r>
+              <w:t>System shows it is starting</w:t>
+            </w:r>
+          </w:p>
+        </w:tc>
+      </w:tr>
+      <w:tr>
+        <w:tc>
+          <w:tcPr>
+            <w:cnfStyle w:val="001000000000" w:firstRow="0" w:lastRow="0" w:firstColumn="1" w:lastColumn="0" w:oddVBand="0" w:evenVBand="0" w:oddHBand="0" w:evenHBand="0" w:firstRowFirstColumn="0" w:firstRowLastColumn="0" w:lastRowFirstColumn="0" w:lastRowLastColumn="0"/>
+            <w:tcW w:w="3006" w:type="dxa"/>
+          </w:tcPr>
+          <w:p>
+            <w:r>
+              <w:t>2</w:t>
+            </w:r>
+          </w:p>
+        </w:tc>
+        <w:tc>
+          <w:tcPr>
+            <w:tcW w:w="3005" w:type="dxa"/>
+          </w:tcPr>
+          <w:p>
+            <w:pPr>
+              <w:cnfStyle w:val="000000000000" w:firstRow="0" w:lastRow="0" w:firstColumn="0" w:lastColumn="0" w:oddVBand="0" w:evenVBand="0" w:oddHBand="0" w:evenHBand="0" w:firstRowFirstColumn="0" w:firstRowLastColumn="0" w:lastRowFirstColumn="0" w:lastRowLastColumn="0"/>
+            </w:pPr>
+            <w:r>
+              <w:t>Wait</w:t>
+            </w:r>
+          </w:p>
+        </w:tc>
+        <w:tc>
+          <w:tcPr>
+            <w:tcW w:w="3006" w:type="dxa"/>
+          </w:tcPr>
+          <w:p>
+            <w:pPr>
+              <w:cnfStyle w:val="000000000000" w:firstRow="0" w:lastRow="0" w:firstColumn="0" w:lastColumn="0" w:oddVBand="0" w:evenVBand="0" w:oddHBand="0" w:evenHBand="0" w:firstRowFirstColumn="0" w:firstRowLastColumn="0" w:lastRowFirstColumn="0" w:lastRowLastColumn="0"/>
+            </w:pPr>
+            <w:r>
+              <w:t>Information relating to the power supply is displayed</w:t>
+            </w:r>
+          </w:p>
+        </w:tc>
+      </w:tr>
+    </w:tbl>
+    <w:p/>
+    <w:p>
+      <w:r>
+        <w:rPr>
+          <w:b/>
+        </w:rPr>
+        <w:t>Test Name</w:t>
+      </w:r>
+      <w:r>
+        <w:t>: PP_T5</w:t>
+      </w:r>
+      <w:r>
+        <w:br/>
+      </w:r>
+      <w:r>
+        <w:rPr>
+          <w:b/>
+        </w:rPr>
+        <w:t>Requirements Tested</w:t>
+      </w:r>
+      <w:r>
+        <w:t>: P5</w:t>
+      </w:r>
+      <w:r>
+        <w:br/>
+      </w:r>
+      <w:r>
+        <w:rPr>
+          <w:b/>
+        </w:rPr>
+        <w:t>Outline</w:t>
+      </w:r>
+      <w:r>
+        <w:t>: Test the ROM to make sure everything is okay</w:t>
+      </w:r>
+      <w:r>
+        <w:br/>
+      </w:r>
+      <w:r>
+        <w:rPr>
+          <w:b/>
+        </w:rPr>
+        <w:t>Pre-requisites</w:t>
+      </w:r>
+      <w:r>
+        <w:t>: System is turned off</w:t>
+      </w:r>
+      <w:r>
+        <w:br/>
+      </w:r>
+      <w:r>
+        <w:rPr>
+          <w:b/>
+        </w:rPr>
+        <w:t>Method</w:t>
+      </w:r>
+      <w:r>
+        <w:t>:</w:t>
+      </w:r>
+    </w:p>
+    <w:tbl>
+      <w:tblPr>
+        <w:tblStyle w:val="PlainTable5"/>
+        <w:tblW w:w="0" w:type="auto"/>
+        <w:tblInd w:w="0" w:type="dxa"/>
+        <w:tblLook w:val="04A0" w:firstRow="1" w:lastRow="0" w:firstColumn="1" w:lastColumn="0" w:noHBand="0" w:noVBand="1"/>
+      </w:tblPr>
+      <w:tblGrid>
+        <w:gridCol w:w="3006"/>
+        <w:gridCol w:w="3005"/>
+        <w:gridCol w:w="3006"/>
+      </w:tblGrid>
+      <w:tr>
+        <w:trPr>
+          <w:cnfStyle w:val="100000000000" w:firstRow="1" w:lastRow="0" w:firstColumn="0" w:lastColumn="0" w:oddVBand="0" w:evenVBand="0" w:oddHBand="0" w:evenHBand="0" w:firstRowFirstColumn="0" w:firstRowLastColumn="0" w:lastRowFirstColumn="0" w:lastRowLastColumn="0"/>
+        </w:trPr>
+        <w:tc>
+          <w:tcPr>
+            <w:cnfStyle w:val="001000000100" w:firstRow="0" w:lastRow="0" w:firstColumn="1" w:lastColumn="0" w:oddVBand="0" w:evenVBand="0" w:oddHBand="0" w:evenHBand="0" w:firstRowFirstColumn="1" w:firstRowLastColumn="0" w:lastRowFirstColumn="0" w:lastRowLastColumn="0"/>
+            <w:tcW w:w="3006" w:type="dxa"/>
+          </w:tcPr>
+          <w:p>
+            <w:pPr>
+              <w:rPr>
+                <w:b/>
+              </w:rPr>
+            </w:pPr>
+            <w:r>
+              <w:rPr>
+                <w:b/>
+                <w:sz w:val="26"/>
+              </w:rPr>
+              <w:t>STEP</w:t>
+            </w:r>
+          </w:p>
+        </w:tc>
+        <w:tc>
+          <w:tcPr>
+            <w:tcW w:w="3005" w:type="dxa"/>
+          </w:tcPr>
+          <w:p>
+            <w:pPr>
+              <w:cnfStyle w:val="100000000000" w:firstRow="1" w:lastRow="0" w:firstColumn="0" w:lastColumn="0" w:oddVBand="0" w:evenVBand="0" w:oddHBand="0" w:evenHBand="0" w:firstRowFirstColumn="0" w:firstRowLastColumn="0" w:lastRowFirstColumn="0" w:lastRowLastColumn="0"/>
+            </w:pPr>
+            <w:r>
+              <w:t>Action</w:t>
+            </w:r>
+          </w:p>
+        </w:tc>
+        <w:tc>
+          <w:tcPr>
+            <w:tcW w:w="3006" w:type="dxa"/>
+          </w:tcPr>
+          <w:p>
+            <w:pPr>
+              <w:cnfStyle w:val="100000000000" w:firstRow="1" w:lastRow="0" w:firstColumn="0" w:lastColumn="0" w:oddVBand="0" w:evenVBand="0" w:oddHBand="0" w:evenHBand="0" w:firstRowFirstColumn="0" w:firstRowLastColumn="0" w:lastRowFirstColumn="0" w:lastRowLastColumn="0"/>
+            </w:pPr>
+            <w:r>
+              <w:t>Expected Observation</w:t>
+            </w:r>
+          </w:p>
+        </w:tc>
+      </w:tr>
+      <w:tr>
+        <w:trPr>
+          <w:cnfStyle w:val="000000100000" w:firstRow="0" w:lastRow="0" w:firstColumn="0" w:lastColumn="0" w:oddVBand="0" w:evenVBand="0" w:oddHBand="1" w:evenHBand="0" w:firstRowFirstColumn="0" w:firstRowLastColumn="0" w:lastRowFirstColumn="0" w:lastRowLastColumn="0"/>
+        </w:trPr>
+        <w:tc>
+          <w:tcPr>
+            <w:cnfStyle w:val="001000000000" w:firstRow="0" w:lastRow="0" w:firstColumn="1" w:lastColumn="0" w:oddVBand="0" w:evenVBand="0" w:oddHBand="0" w:evenHBand="0" w:firstRowFirstColumn="0" w:firstRowLastColumn="0" w:lastRowFirstColumn="0" w:lastRowLastColumn="0"/>
+            <w:tcW w:w="3006" w:type="dxa"/>
+          </w:tcPr>
+          <w:p>
+            <w:r>
+              <w:t>1</w:t>
+            </w:r>
+          </w:p>
+        </w:tc>
+        <w:tc>
+          <w:tcPr>
+            <w:tcW w:w="3005" w:type="dxa"/>
+          </w:tcPr>
+          <w:p>
+            <w:pPr>
+              <w:cnfStyle w:val="000000100000" w:firstRow="0" w:lastRow="0" w:firstColumn="0" w:lastColumn="0" w:oddVBand="0" w:evenVBand="0" w:oddHBand="1" w:evenHBand="0" w:firstRowFirstColumn="0" w:firstRowLastColumn="0" w:lastRowFirstColumn="0" w:lastRowLastColumn="0"/>
+            </w:pPr>
+            <w:r>
+              <w:t>Turn on the system</w:t>
+            </w:r>
+          </w:p>
+        </w:tc>
+        <w:tc>
+          <w:tcPr>
+            <w:tcW w:w="3006" w:type="dxa"/>
+          </w:tcPr>
+          <w:p>
+            <w:pPr>
+              <w:cnfStyle w:val="000000100000" w:firstRow="0" w:lastRow="0" w:firstColumn="0" w:lastColumn="0" w:oddVBand="0" w:evenVBand="0" w:oddHBand="1" w:evenHBand="0" w:firstRowFirstColumn="0" w:firstRowLastColumn="0" w:lastRowFirstColumn="0" w:lastRowLastColumn="0"/>
+            </w:pPr>
+            <w:r>
+              <w:t>System shows it is starting</w:t>
+            </w:r>
+          </w:p>
+        </w:tc>
+      </w:tr>
+      <w:tr>
+        <w:tc>
+          <w:tcPr>
+            <w:cnfStyle w:val="001000000000" w:firstRow="0" w:lastRow="0" w:firstColumn="1" w:lastColumn="0" w:oddVBand="0" w:evenVBand="0" w:oddHBand="0" w:evenHBand="0" w:firstRowFirstColumn="0" w:firstRowLastColumn="0" w:lastRowFirstColumn="0" w:lastRowLastColumn="0"/>
+            <w:tcW w:w="3006" w:type="dxa"/>
+          </w:tcPr>
+          <w:p>
+            <w:r>
+              <w:t>2</w:t>
+            </w:r>
+          </w:p>
+        </w:tc>
+        <w:tc>
+          <w:tcPr>
+            <w:tcW w:w="3005" w:type="dxa"/>
+          </w:tcPr>
+          <w:p>
+            <w:pPr>
+              <w:cnfStyle w:val="000000000000" w:firstRow="0" w:lastRow="0" w:firstColumn="0" w:lastColumn="0" w:oddVBand="0" w:evenVBand="0" w:oddHBand="0" w:evenHBand="0" w:firstRowFirstColumn="0" w:firstRowLastColumn="0" w:lastRowFirstColumn="0" w:lastRowLastColumn="0"/>
+            </w:pPr>
+            <w:r>
+              <w:t>Wait</w:t>
+            </w:r>
+          </w:p>
+        </w:tc>
+        <w:tc>
+          <w:tcPr>
+            <w:tcW w:w="3006" w:type="dxa"/>
+          </w:tcPr>
+          <w:p>
+            <w:pPr>
+              <w:cnfStyle w:val="000000000000" w:firstRow="0" w:lastRow="0" w:firstColumn="0" w:lastColumn="0" w:oddVBand="0" w:evenVBand="0" w:oddHBand="0" w:evenHBand="0" w:firstRowFirstColumn="0" w:firstRowLastColumn="0" w:lastRowFirstColumn="0" w:lastRowLastColumn="0"/>
+            </w:pPr>
+            <w:r>
+              <w:t>System shows ROM diagnostic information on the screen</w:t>
+            </w:r>
+          </w:p>
+        </w:tc>
+      </w:tr>
+    </w:tbl>
+    <w:p/>
+    <w:p>
+      <w:r>
+        <w:rPr>
+          <w:b/>
+        </w:rPr>
+        <w:t>Test Name</w:t>
+      </w:r>
+      <w:r>
+        <w:t>: PP_T6</w:t>
+      </w:r>
+      <w:r>
+        <w:br/>
+      </w:r>
+      <w:r>
+        <w:rPr>
+          <w:b/>
+        </w:rPr>
+        <w:t>Requirements Tested</w:t>
+      </w:r>
+      <w:r>
+        <w:t>: P6</w:t>
+      </w:r>
+      <w:r>
+        <w:br/>
+      </w:r>
+      <w:r>
+        <w:rPr>
+          <w:b/>
+        </w:rPr>
+        <w:t>Outline</w:t>
+      </w:r>
+      <w:r>
+        <w:t>: The POST/Power On tests should be able to run</w:t>
+      </w:r>
+      <w:r>
+        <w:br/>
+      </w:r>
+      <w:r>
+        <w:rPr>
+          <w:b/>
+        </w:rPr>
+        <w:t>Pre-requisites</w:t>
+      </w:r>
+      <w:r>
+        <w:t>: System is turned off</w:t>
+      </w:r>
+      <w:r>
+        <w:br/>
+      </w:r>
+      <w:r>
+        <w:rPr>
+          <w:b/>
+        </w:rPr>
+        <w:t>Method</w:t>
+      </w:r>
+      <w:r>
+        <w:t>:</w:t>
+      </w:r>
+    </w:p>
+    <w:tbl>
+      <w:tblPr>
+        <w:tblStyle w:val="PlainTable5"/>
+        <w:tblW w:w="0" w:type="auto"/>
+        <w:tblInd w:w="0" w:type="dxa"/>
+        <w:tblLook w:val="04A0" w:firstRow="1" w:lastRow="0" w:firstColumn="1" w:lastColumn="0" w:noHBand="0" w:noVBand="1"/>
+      </w:tblPr>
+      <w:tblGrid>
+        <w:gridCol w:w="3006"/>
+        <w:gridCol w:w="3005"/>
+        <w:gridCol w:w="3006"/>
+      </w:tblGrid>
+      <w:tr>
+        <w:trPr>
+          <w:cnfStyle w:val="100000000000" w:firstRow="1" w:lastRow="0" w:firstColumn="0" w:lastColumn="0" w:oddVBand="0" w:evenVBand="0" w:oddHBand="0" w:evenHBand="0" w:firstRowFirstColumn="0" w:firstRowLastColumn="0" w:lastRowFirstColumn="0" w:lastRowLastColumn="0"/>
+        </w:trPr>
+        <w:tc>
+          <w:tcPr>
+            <w:cnfStyle w:val="001000000100" w:firstRow="0" w:lastRow="0" w:firstColumn="1" w:lastColumn="0" w:oddVBand="0" w:evenVBand="0" w:oddHBand="0" w:evenHBand="0" w:firstRowFirstColumn="1" w:firstRowLastColumn="0" w:lastRowFirstColumn="0" w:lastRowLastColumn="0"/>
+            <w:tcW w:w="3006" w:type="dxa"/>
+          </w:tcPr>
+          <w:p>
+            <w:pPr>
+              <w:rPr>
+                <w:b/>
+              </w:rPr>
+            </w:pPr>
+            <w:r>
+              <w:rPr>
+                <w:b/>
+                <w:sz w:val="26"/>
+              </w:rPr>
+              <w:t>STEP</w:t>
+            </w:r>
+          </w:p>
+        </w:tc>
+        <w:tc>
+          <w:tcPr>
+            <w:tcW w:w="3005" w:type="dxa"/>
+          </w:tcPr>
+          <w:p>
+            <w:pPr>
+              <w:cnfStyle w:val="100000000000" w:firstRow="1" w:lastRow="0" w:firstColumn="0" w:lastColumn="0" w:oddVBand="0" w:evenVBand="0" w:oddHBand="0" w:evenHBand="0" w:firstRowFirstColumn="0" w:firstRowLastColumn="0" w:lastRowFirstColumn="0" w:lastRowLastColumn="0"/>
+            </w:pPr>
+            <w:r>
+              <w:t>Action</w:t>
+            </w:r>
+          </w:p>
+        </w:tc>
+        <w:tc>
+          <w:tcPr>
+            <w:tcW w:w="3006" w:type="dxa"/>
+          </w:tcPr>
+          <w:p>
+            <w:pPr>
+              <w:cnfStyle w:val="100000000000" w:firstRow="1" w:lastRow="0" w:firstColumn="0" w:lastColumn="0" w:oddVBand="0" w:evenVBand="0" w:oddHBand="0" w:evenHBand="0" w:firstRowFirstColumn="0" w:firstRowLastColumn="0" w:lastRowFirstColumn="0" w:lastRowLastColumn="0"/>
+            </w:pPr>
+            <w:r>
+              <w:t>Expected Observation</w:t>
+            </w:r>
+          </w:p>
+        </w:tc>
+      </w:tr>
+      <w:tr>
+        <w:trPr>
+          <w:cnfStyle w:val="000000100000" w:firstRow="0" w:lastRow="0" w:firstColumn="0" w:lastColumn="0" w:oddVBand="0" w:evenVBand="0" w:oddHBand="1" w:evenHBand="0" w:firstRowFirstColumn="0" w:firstRowLastColumn="0" w:lastRowFirstColumn="0" w:lastRowLastColumn="0"/>
+        </w:trPr>
+        <w:tc>
+          <w:tcPr>
+            <w:cnfStyle w:val="001000000000" w:firstRow="0" w:lastRow="0" w:firstColumn="1" w:lastColumn="0" w:oddVBand="0" w:evenVBand="0" w:oddHBand="0" w:evenHBand="0" w:firstRowFirstColumn="0" w:firstRowLastColumn="0" w:lastRowFirstColumn="0" w:lastRowLastColumn="0"/>
+            <w:tcW w:w="3006" w:type="dxa"/>
+          </w:tcPr>
+          <w:p>
+            <w:r>
+              <w:t>1</w:t>
+            </w:r>
+          </w:p>
+        </w:tc>
+        <w:tc>
+          <w:tcPr>
+            <w:tcW w:w="3005" w:type="dxa"/>
+          </w:tcPr>
+          <w:p>
+            <w:pPr>
+              <w:cnfStyle w:val="000000100000" w:firstRow="0" w:lastRow="0" w:firstColumn="0" w:lastColumn="0" w:oddVBand="0" w:evenVBand="0" w:oddHBand="1" w:evenHBand="0" w:firstRowFirstColumn="0" w:firstRowLastColumn="0" w:lastRowFirstColumn="0" w:lastRowLastColumn="0"/>
+            </w:pPr>
+            <w:r>
+              <w:t>Turn the system on</w:t>
+            </w:r>
+          </w:p>
+        </w:tc>
+        <w:tc>
+          <w:tcPr>
+            <w:tcW w:w="3006" w:type="dxa"/>
+          </w:tcPr>
+          <w:p>
+            <w:pPr>
+              <w:cnfStyle w:val="000000100000" w:firstRow="0" w:lastRow="0" w:firstColumn="0" w:lastColumn="0" w:oddVBand="0" w:evenVBand="0" w:oddHBand="1" w:evenHBand="0" w:firstRowFirstColumn="0" w:firstRowLastColumn="0" w:lastRowFirstColumn="0" w:lastRowLastColumn="0"/>
+            </w:pPr>
+            <w:r>
+              <w:t>The first test is run</w:t>
+            </w:r>
+          </w:p>
+        </w:tc>
+      </w:tr>
+      <w:tr>
+        <w:tc>
+          <w:tcPr>
+            <w:cnfStyle w:val="001000000000" w:firstRow="0" w:lastRow="0" w:firstColumn="1" w:lastColumn="0" w:oddVBand="0" w:evenVBand="0" w:oddHBand="0" w:evenHBand="0" w:firstRowFirstColumn="0" w:firstRowLastColumn="0" w:lastRowFirstColumn="0" w:lastRowLastColumn="0"/>
+            <w:tcW w:w="3006" w:type="dxa"/>
+          </w:tcPr>
+          <w:p>
+            <w:r>
+              <w:t>2</w:t>
+            </w:r>
+          </w:p>
+        </w:tc>
+        <w:tc>
+          <w:tcPr>
+            <w:tcW w:w="3005" w:type="dxa"/>
+          </w:tcPr>
+          <w:p>
+            <w:pPr>
+              <w:cnfStyle w:val="000000000000" w:firstRow="0" w:lastRow="0" w:firstColumn="0" w:lastColumn="0" w:oddVBand="0" w:evenVBand="0" w:oddHBand="0" w:evenHBand="0" w:firstRowFirstColumn="0" w:firstRowLastColumn="0" w:lastRowFirstColumn="0" w:lastRowLastColumn="0"/>
+            </w:pPr>
+            <w:r>
+              <w:t>Wait</w:t>
+            </w:r>
+          </w:p>
+        </w:tc>
+        <w:tc>
+          <w:tcPr>
+            <w:tcW w:w="3006" w:type="dxa"/>
+          </w:tcPr>
+          <w:p>
+            <w:pPr>
+              <w:cnfStyle w:val="000000000000" w:firstRow="0" w:lastRow="0" w:firstColumn="0" w:lastColumn="0" w:oddVBand="0" w:evenVBand="0" w:oddHBand="0" w:evenHBand="0" w:firstRowFirstColumn="0" w:firstRowLastColumn="0" w:lastRowFirstColumn="0" w:lastRowLastColumn="0"/>
+            </w:pPr>
+            <w:r>
+              <w:t>Each subsequent test is run one after another</w:t>
+            </w:r>
+          </w:p>
+        </w:tc>
+      </w:tr>
+      <w:tr>
+        <w:trPr>
+          <w:cnfStyle w:val="000000100000" w:firstRow="0" w:lastRow="0" w:firstColumn="0" w:lastColumn="0" w:oddVBand="0" w:evenVBand="0" w:oddHBand="1" w:evenHBand="0" w:firstRowFirstColumn="0" w:firstRowLastColumn="0" w:lastRowFirstColumn="0" w:lastRowLastColumn="0"/>
+        </w:trPr>
+        <w:tc>
+          <w:tcPr>
+            <w:cnfStyle w:val="001000000000" w:firstRow="0" w:lastRow="0" w:firstColumn="1" w:lastColumn="0" w:oddVBand="0" w:evenVBand="0" w:oddHBand="0" w:evenHBand="0" w:firstRowFirstColumn="0" w:firstRowLastColumn="0" w:lastRowFirstColumn="0" w:lastRowLastColumn="0"/>
+            <w:tcW w:w="3006" w:type="dxa"/>
+          </w:tcPr>
+          <w:p>
+            <w:r>
+              <w:t>3</w:t>
+            </w:r>
+          </w:p>
+        </w:tc>
+        <w:tc>
+          <w:tcPr>
+            <w:tcW w:w="3005" w:type="dxa"/>
+          </w:tcPr>
+          <w:p>
+            <w:pPr>
+              <w:cnfStyle w:val="000000100000" w:firstRow="0" w:lastRow="0" w:firstColumn="0" w:lastColumn="0" w:oddVBand="0" w:evenVBand="0" w:oddHBand="1" w:evenHBand="0" w:firstRowFirstColumn="0" w:firstRowLastColumn="0" w:lastRowFirstColumn="0" w:lastRowLastColumn="0"/>
+            </w:pPr>
+            <w:r>
+              <w:t>Wait</w:t>
+            </w:r>
+          </w:p>
+        </w:tc>
+        <w:tc>
+          <w:tcPr>
+            <w:tcW w:w="3006" w:type="dxa"/>
+          </w:tcPr>
+          <w:p>
+            <w:pPr>
+              <w:cnfStyle w:val="000000100000" w:firstRow="0" w:lastRow="0" w:firstColumn="0" w:lastColumn="0" w:oddVBand="0" w:evenVBand="0" w:oddHBand="1" w:evenHBand="0" w:firstRowFirstColumn="0" w:firstRowLastColumn="0" w:lastRowFirstColumn="0" w:lastRowLastColumn="0"/>
+            </w:pPr>
+            <w:r>
+              <w:t>All tests have been run and the system is in a sane state OR some diagnostic information is being displayed</w:t>
+            </w:r>
+          </w:p>
+        </w:tc>
+      </w:tr>
+    </w:tbl>
+    <w:p/>
+    <w:p>
+      <w:r>
+        <w:rPr>
+          <w:b/>
+        </w:rPr>
+        <w:lastRenderedPageBreak/>
+        <w:t>Test Name</w:t>
+      </w:r>
+      <w:r>
+        <w:t>: PP_T7</w:t>
+      </w:r>
+      <w:r>
+        <w:br/>
+      </w:r>
+      <w:r>
+        <w:rPr>
+          <w:b/>
+        </w:rPr>
+        <w:t>Requirements Tested</w:t>
+      </w:r>
+      <w:r>
+        <w:t>: P7</w:t>
+      </w:r>
+      <w:r>
+        <w:br/>
+      </w:r>
+      <w:r>
+        <w:rPr>
+          <w:b/>
+        </w:rPr>
+        <w:t>Outline</w:t>
+      </w:r>
+      <w:r>
+        <w:t>: Check to make sure the buttons can be read from</w:t>
+      </w:r>
+      <w:r>
+        <w:br/>
+      </w:r>
+      <w:r>
+        <w:rPr>
+          <w:b/>
+        </w:rPr>
+        <w:t>Pre-requisites</w:t>
+      </w:r>
+      <w:r>
+        <w:t>: System is turned off</w:t>
+      </w:r>
+      <w:r>
+        <w:br/>
+      </w:r>
+      <w:r>
+        <w:rPr>
+          <w:b/>
+        </w:rPr>
+        <w:t>Method</w:t>
+      </w:r>
+      <w:r>
+        <w:t>:</w:t>
+      </w:r>
+    </w:p>
+    <w:tbl>
+      <w:tblPr>
+        <w:tblStyle w:val="PlainTable5"/>
+        <w:tblW w:w="0" w:type="auto"/>
+        <w:tblInd w:w="0" w:type="dxa"/>
+        <w:tblLook w:val="04A0" w:firstRow="1" w:lastRow="0" w:firstColumn="1" w:lastColumn="0" w:noHBand="0" w:noVBand="1"/>
+      </w:tblPr>
+      <w:tblGrid>
+        <w:gridCol w:w="3006"/>
+        <w:gridCol w:w="3005"/>
+        <w:gridCol w:w="3006"/>
+      </w:tblGrid>
+      <w:tr>
+        <w:trPr>
+          <w:cnfStyle w:val="100000000000" w:firstRow="1" w:lastRow="0" w:firstColumn="0" w:lastColumn="0" w:oddVBand="0" w:evenVBand="0" w:oddHBand="0" w:evenHBand="0" w:firstRowFirstColumn="0" w:firstRowLastColumn="0" w:lastRowFirstColumn="0" w:lastRowLastColumn="0"/>
+        </w:trPr>
+        <w:tc>
+          <w:tcPr>
+            <w:cnfStyle w:val="001000000100" w:firstRow="0" w:lastRow="0" w:firstColumn="1" w:lastColumn="0" w:oddVBand="0" w:evenVBand="0" w:oddHBand="0" w:evenHBand="0" w:firstRowFirstColumn="1" w:firstRowLastColumn="0" w:lastRowFirstColumn="0" w:lastRowLastColumn="0"/>
+            <w:tcW w:w="3006" w:type="dxa"/>
+          </w:tcPr>
+          <w:p>
+            <w:pPr>
+              <w:rPr>
+                <w:b/>
+              </w:rPr>
+            </w:pPr>
+            <w:r>
+              <w:rPr>
+                <w:b/>
+                <w:sz w:val="26"/>
+              </w:rPr>
+              <w:t>STEP</w:t>
+            </w:r>
+          </w:p>
+        </w:tc>
+        <w:tc>
+          <w:tcPr>
+            <w:tcW w:w="3005" w:type="dxa"/>
+          </w:tcPr>
+          <w:p>
+            <w:pPr>
+              <w:cnfStyle w:val="100000000000" w:firstRow="1" w:lastRow="0" w:firstColumn="0" w:lastColumn="0" w:oddVBand="0" w:evenVBand="0" w:oddHBand="0" w:evenHBand="0" w:firstRowFirstColumn="0" w:firstRowLastColumn="0" w:lastRowFirstColumn="0" w:lastRowLastColumn="0"/>
+            </w:pPr>
+            <w:r>
+              <w:t>Action</w:t>
+            </w:r>
+          </w:p>
+        </w:tc>
+        <w:tc>
+          <w:tcPr>
+            <w:tcW w:w="3006" w:type="dxa"/>
+          </w:tcPr>
+          <w:p>
+            <w:pPr>
+              <w:cnfStyle w:val="100000000000" w:firstRow="1" w:lastRow="0" w:firstColumn="0" w:lastColumn="0" w:oddVBand="0" w:evenVBand="0" w:oddHBand="0" w:evenHBand="0" w:firstRowFirstColumn="0" w:firstRowLastColumn="0" w:lastRowFirstColumn="0" w:lastRowLastColumn="0"/>
+            </w:pPr>
+            <w:r>
+              <w:t>Expected Observation</w:t>
+            </w:r>
+          </w:p>
+        </w:tc>
+      </w:tr>
+      <w:tr>
+        <w:trPr>
+          <w:cnfStyle w:val="000000100000" w:firstRow="0" w:lastRow="0" w:firstColumn="0" w:lastColumn="0" w:oddVBand="0" w:evenVBand="0" w:oddHBand="1" w:evenHBand="0" w:firstRowFirstColumn="0" w:firstRowLastColumn="0" w:lastRowFirstColumn="0" w:lastRowLastColumn="0"/>
+        </w:trPr>
+        <w:tc>
+          <w:tcPr>
+            <w:cnfStyle w:val="001000000000" w:firstRow="0" w:lastRow="0" w:firstColumn="1" w:lastColumn="0" w:oddVBand="0" w:evenVBand="0" w:oddHBand="0" w:evenHBand="0" w:firstRowFirstColumn="0" w:firstRowLastColumn="0" w:lastRowFirstColumn="0" w:lastRowLastColumn="0"/>
+            <w:tcW w:w="3006" w:type="dxa"/>
+          </w:tcPr>
+          <w:p>
+            <w:r>
+              <w:t>1</w:t>
+            </w:r>
+          </w:p>
+        </w:tc>
+        <w:tc>
+          <w:tcPr>
+            <w:tcW w:w="3005" w:type="dxa"/>
+          </w:tcPr>
+          <w:p>
+            <w:pPr>
+              <w:cnfStyle w:val="000000100000" w:firstRow="0" w:lastRow="0" w:firstColumn="0" w:lastColumn="0" w:oddVBand="0" w:evenVBand="0" w:oddHBand="1" w:evenHBand="0" w:firstRowFirstColumn="0" w:firstRowLastColumn="0" w:lastRowFirstColumn="0" w:lastRowLastColumn="0"/>
+            </w:pPr>
+            <w:r>
+              <w:t>Turn on the system</w:t>
+            </w:r>
+          </w:p>
+        </w:tc>
+        <w:tc>
+          <w:tcPr>
+            <w:tcW w:w="3006" w:type="dxa"/>
+          </w:tcPr>
+          <w:p>
+            <w:pPr>
+              <w:cnfStyle w:val="000000100000" w:firstRow="0" w:lastRow="0" w:firstColumn="0" w:lastColumn="0" w:oddVBand="0" w:evenVBand="0" w:oddHBand="1" w:evenHBand="0" w:firstRowFirstColumn="0" w:firstRowLastColumn="0" w:lastRowFirstColumn="0" w:lastRowLastColumn="0"/>
+            </w:pPr>
+            <w:r>
+              <w:t>The system shows it is starting</w:t>
+            </w:r>
+          </w:p>
+        </w:tc>
+      </w:tr>
+      <w:tr>
+        <w:tc>
+          <w:tcPr>
+            <w:cnfStyle w:val="001000000000" w:firstRow="0" w:lastRow="0" w:firstColumn="1" w:lastColumn="0" w:oddVBand="0" w:evenVBand="0" w:oddHBand="0" w:evenHBand="0" w:firstRowFirstColumn="0" w:firstRowLastColumn="0" w:lastRowFirstColumn="0" w:lastRowLastColumn="0"/>
+            <w:tcW w:w="3006" w:type="dxa"/>
+          </w:tcPr>
+          <w:p>
+            <w:r>
+              <w:t>2</w:t>
+            </w:r>
+          </w:p>
+        </w:tc>
+        <w:tc>
+          <w:tcPr>
+            <w:tcW w:w="3005" w:type="dxa"/>
+          </w:tcPr>
+          <w:p>
+            <w:pPr>
+              <w:cnfStyle w:val="000000000000" w:firstRow="0" w:lastRow="0" w:firstColumn="0" w:lastColumn="0" w:oddVBand="0" w:evenVBand="0" w:oddHBand="0" w:evenHBand="0" w:firstRowFirstColumn="0" w:firstRowLastColumn="0" w:lastRowFirstColumn="0" w:lastRowLastColumn="0"/>
+            </w:pPr>
+            <w:r>
+              <w:t>Ask for user input on both buttons</w:t>
+            </w:r>
+          </w:p>
+        </w:tc>
+        <w:tc>
+          <w:tcPr>
+            <w:tcW w:w="3006" w:type="dxa"/>
+          </w:tcPr>
+          <w:p>
+            <w:pPr>
+              <w:cnfStyle w:val="000000000000" w:firstRow="0" w:lastRow="0" w:firstColumn="0" w:lastColumn="0" w:oddVBand="0" w:evenVBand="0" w:oddHBand="0" w:evenHBand="0" w:firstRowFirstColumn="0" w:firstRowLastColumn="0" w:lastRowFirstColumn="0" w:lastRowLastColumn="0"/>
+            </w:pPr>
+            <w:r>
+              <w:t>The system confirms each button press and carries on</w:t>
+            </w:r>
+          </w:p>
+        </w:tc>
+      </w:tr>
+    </w:tbl>
+    <w:p/>
+    <w:p>
+      <w:r>
+        <w:rPr>
+          <w:b/>
+        </w:rPr>
+        <w:t>Test Name</w:t>
+      </w:r>
+      <w:r>
+        <w:t>: PP_T8</w:t>
+      </w:r>
+      <w:r>
+        <w:br/>
+      </w:r>
+      <w:r>
+        <w:rPr>
+          <w:b/>
+        </w:rPr>
+        <w:t>Requirements Tested</w:t>
+      </w:r>
+      <w:r>
+        <w:t>: P8</w:t>
+      </w:r>
+      <w:r>
+        <w:br/>
+      </w:r>
+      <w:r>
+        <w:rPr>
+          <w:b/>
+        </w:rPr>
+        <w:t>Outline</w:t>
+      </w:r>
+      <w:r>
+        <w:t>: Check network interface</w:t>
+      </w:r>
+      <w:r>
+        <w:br/>
+      </w:r>
+      <w:r>
+        <w:rPr>
+          <w:b/>
+        </w:rPr>
+        <w:t>Pre-requisites</w:t>
+      </w:r>
+      <w:r>
+        <w:t>: System is turned off</w:t>
+      </w:r>
+      <w:r>
+        <w:br/>
+      </w:r>
+      <w:r>
+        <w:rPr>
+          <w:b/>
+        </w:rPr>
+        <w:t>Method</w:t>
+      </w:r>
+      <w:r>
+        <w:t>:</w:t>
+      </w:r>
+    </w:p>
+    <w:tbl>
+      <w:tblPr>
+        <w:tblStyle w:val="PlainTable5"/>
+        <w:tblW w:w="0" w:type="auto"/>
+        <w:tblInd w:w="0" w:type="dxa"/>
+        <w:tblLook w:val="04A0" w:firstRow="1" w:lastRow="0" w:firstColumn="1" w:lastColumn="0" w:noHBand="0" w:noVBand="1"/>
+      </w:tblPr>
+      <w:tblGrid>
+        <w:gridCol w:w="3006"/>
+        <w:gridCol w:w="3005"/>
+        <w:gridCol w:w="3006"/>
+      </w:tblGrid>
+      <w:tr>
+        <w:trPr>
+          <w:cnfStyle w:val="100000000000" w:firstRow="1" w:lastRow="0" w:firstColumn="0" w:lastColumn="0" w:oddVBand="0" w:evenVBand="0" w:oddHBand="0" w:evenHBand="0" w:firstRowFirstColumn="0" w:firstRowLastColumn="0" w:lastRowFirstColumn="0" w:lastRowLastColumn="0"/>
+        </w:trPr>
+        <w:tc>
+          <w:tcPr>
+            <w:cnfStyle w:val="001000000100" w:firstRow="0" w:lastRow="0" w:firstColumn="1" w:lastColumn="0" w:oddVBand="0" w:evenVBand="0" w:oddHBand="0" w:evenHBand="0" w:firstRowFirstColumn="1" w:firstRowLastColumn="0" w:lastRowFirstColumn="0" w:lastRowLastColumn="0"/>
+            <w:tcW w:w="3006" w:type="dxa"/>
+          </w:tcPr>
+          <w:p>
+            <w:pPr>
+              <w:rPr>
+                <w:b/>
+              </w:rPr>
+            </w:pPr>
+            <w:r>
+              <w:rPr>
+                <w:b/>
+                <w:sz w:val="26"/>
+              </w:rPr>
+              <w:t>STEP</w:t>
+            </w:r>
+          </w:p>
+        </w:tc>
+        <w:tc>
+          <w:tcPr>
+            <w:tcW w:w="3005" w:type="dxa"/>
+          </w:tcPr>
+          <w:p>
+            <w:pPr>
+              <w:cnfStyle w:val="100000000000" w:firstRow="1" w:lastRow="0" w:firstColumn="0" w:lastColumn="0" w:oddVBand="0" w:evenVBand="0" w:oddHBand="0" w:evenHBand="0" w:firstRowFirstColumn="0" w:firstRowLastColumn="0" w:lastRowFirstColumn="0" w:lastRowLastColumn="0"/>
+            </w:pPr>
+            <w:r>
+              <w:t>Action</w:t>
+            </w:r>
+          </w:p>
+        </w:tc>
+        <w:tc>
+          <w:tcPr>
+            <w:tcW w:w="3006" w:type="dxa"/>
+          </w:tcPr>
+          <w:p>
+            <w:pPr>
+              <w:cnfStyle w:val="100000000000" w:firstRow="1" w:lastRow="0" w:firstColumn="0" w:lastColumn="0" w:oddVBand="0" w:evenVBand="0" w:oddHBand="0" w:evenHBand="0" w:firstRowFirstColumn="0" w:firstRowLastColumn="0" w:lastRowFirstColumn="0" w:lastRowLastColumn="0"/>
+            </w:pPr>
+            <w:r>
+              <w:t>Expected Observation</w:t>
+            </w:r>
+          </w:p>
+        </w:tc>
+      </w:tr>
+      <w:tr>
+        <w:trPr>
+          <w:cnfStyle w:val="000000100000" w:firstRow="0" w:lastRow="0" w:firstColumn="0" w:lastColumn="0" w:oddVBand="0" w:evenVBand="0" w:oddHBand="1" w:evenHBand="0" w:firstRowFirstColumn="0" w:firstRowLastColumn="0" w:lastRowFirstColumn="0" w:lastRowLastColumn="0"/>
+        </w:trPr>
+        <w:tc>
+          <w:tcPr>
+            <w:cnfStyle w:val="001000000000" w:firstRow="0" w:lastRow="0" w:firstColumn="1" w:lastColumn="0" w:oddVBand="0" w:evenVBand="0" w:oddHBand="0" w:evenHBand="0" w:firstRowFirstColumn="0" w:firstRowLastColumn="0" w:lastRowFirstColumn="0" w:lastRowLastColumn="0"/>
+            <w:tcW w:w="3006" w:type="dxa"/>
+          </w:tcPr>
+          <w:p>
+            <w:r>
+              <w:t>1</w:t>
+            </w:r>
+          </w:p>
+        </w:tc>
+        <w:tc>
+          <w:tcPr>
+            <w:tcW w:w="3005" w:type="dxa"/>
+          </w:tcPr>
+          <w:p>
+            <w:pPr>
+              <w:cnfStyle w:val="000000100000" w:firstRow="0" w:lastRow="0" w:firstColumn="0" w:lastColumn="0" w:oddVBand="0" w:evenVBand="0" w:oddHBand="1" w:evenHBand="0" w:firstRowFirstColumn="0" w:firstRowLastColumn="0" w:lastRowFirstColumn="0" w:lastRowLastColumn="0"/>
+            </w:pPr>
+            <w:r>
+              <w:t>Turn the system on</w:t>
+            </w:r>
+          </w:p>
+        </w:tc>
+        <w:tc>
+          <w:tcPr>
+            <w:tcW w:w="3006" w:type="dxa"/>
+          </w:tcPr>
+          <w:p>
+            <w:pPr>
+              <w:cnfStyle w:val="000000100000" w:firstRow="0" w:lastRow="0" w:firstColumn="0" w:lastColumn="0" w:oddVBand="0" w:evenVBand="0" w:oddHBand="1" w:evenHBand="0" w:firstRowFirstColumn="0" w:firstRowLastColumn="0" w:lastRowFirstColumn="0" w:lastRowLastColumn="0"/>
+            </w:pPr>
+            <w:r>
+              <w:t>System shows it is starting</w:t>
+            </w:r>
+          </w:p>
+        </w:tc>
+      </w:tr>
+      <w:tr>
+        <w:tc>
+          <w:tcPr>
+            <w:cnfStyle w:val="001000000000" w:firstRow="0" w:lastRow="0" w:firstColumn="1" w:lastColumn="0" w:oddVBand="0" w:evenVBand="0" w:oddHBand="0" w:evenHBand="0" w:firstRowFirstColumn="0" w:firstRowLastColumn="0" w:lastRowFirstColumn="0" w:lastRowLastColumn="0"/>
+            <w:tcW w:w="3006" w:type="dxa"/>
+          </w:tcPr>
+          <w:p>
+            <w:r>
+              <w:t>2</w:t>
+            </w:r>
+          </w:p>
+        </w:tc>
+        <w:tc>
+          <w:tcPr>
+            <w:tcW w:w="3005" w:type="dxa"/>
+          </w:tcPr>
+          <w:p>
+            <w:pPr>
+              <w:cnfStyle w:val="000000000000" w:firstRow="0" w:lastRow="0" w:firstColumn="0" w:lastColumn="0" w:oddVBand="0" w:evenVBand="0" w:oddHBand="0" w:evenHBand="0" w:firstRowFirstColumn="0" w:firstRowLastColumn="0" w:lastRowFirstColumn="0" w:lastRowLastColumn="0"/>
+            </w:pPr>
+            <w:r>
+              <w:t>Wait</w:t>
+            </w:r>
+          </w:p>
+        </w:tc>
+        <w:tc>
+          <w:tcPr>
+            <w:tcW w:w="3006" w:type="dxa"/>
+          </w:tcPr>
+          <w:p>
+            <w:pPr>
+              <w:cnfStyle w:val="000000000000" w:firstRow="0" w:lastRow="0" w:firstColumn="0" w:lastColumn="0" w:oddVBand="0" w:evenVBand="0" w:oddHBand="0" w:evenHBand="0" w:firstRowFirstColumn="0" w:firstRowLastColumn="0" w:lastRowFirstColumn="0" w:lastRowLastColumn="0"/>
+            </w:pPr>
+            <w:r>
+              <w:t>The system performs a Hardware check to see if there is an ethernet or Wi-Fi</w:t>
+            </w:r>
+          </w:p>
+          <w:p>
+            <w:pPr>
+              <w:cnfStyle w:val="000000000000" w:firstRow="0" w:lastRow="0" w:firstColumn="0" w:lastColumn="0" w:oddVBand="0" w:evenVBand="0" w:oddHBand="0" w:evenHBand="0" w:firstRowFirstColumn="0" w:firstRowLastColumn="0" w:lastRowFirstColumn="0" w:lastRowLastColumn="0"/>
+            </w:pPr>
+            <w:r>
+              <w:t>Module</w:t>
+            </w:r>
+          </w:p>
+        </w:tc>
+      </w:tr>
+    </w:tbl>
+    <w:p>
+      <w:r>
+        <w:rPr>
+          <w:b/>
+        </w:rPr>
+        <w:t>Test Name</w:t>
+      </w:r>
+      <w:r>
+        <w:t>: PP_T9</w:t>
+      </w:r>
+      <w:r>
+        <w:br/>
+      </w:r>
+      <w:r>
+        <w:rPr>
+          <w:b/>
+        </w:rPr>
+        <w:t>Requirements Tested</w:t>
+      </w:r>
+      <w:r>
+        <w:t>: P9</w:t>
+      </w:r>
+      <w:r>
+        <w:br/>
+      </w:r>
+      <w:r>
+        <w:rPr>
+          <w:b/>
+        </w:rPr>
+        <w:t>Outline</w:t>
+      </w:r>
+      <w:r>
+        <w:t>: Check blue-tooth module</w:t>
+      </w:r>
+      <w:r>
+        <w:br/>
+      </w:r>
+      <w:r>
+        <w:rPr>
+          <w:b/>
+        </w:rPr>
+        <w:t>Pre-requisites</w:t>
+      </w:r>
+      <w:r>
+        <w:t>: System is turned off</w:t>
+      </w:r>
+      <w:r>
+        <w:br/>
+      </w:r>
+      <w:r>
+        <w:rPr>
+          <w:b/>
+        </w:rPr>
+        <w:t>Method</w:t>
+      </w:r>
+      <w:r>
+        <w:t>:</w:t>
+      </w:r>
+    </w:p>
+    <w:tbl>
+      <w:tblPr>
+        <w:tblStyle w:val="PlainTable5"/>
+        <w:tblW w:w="0" w:type="auto"/>
+        <w:tblInd w:w="0" w:type="dxa"/>
+        <w:tblLook w:val="04A0" w:firstRow="1" w:lastRow="0" w:firstColumn="1" w:lastColumn="0" w:noHBand="0" w:noVBand="1"/>
+      </w:tblPr>
+      <w:tblGrid>
+        <w:gridCol w:w="3006"/>
+        <w:gridCol w:w="3005"/>
+        <w:gridCol w:w="3006"/>
+      </w:tblGrid>
+      <w:tr>
+        <w:trPr>
+          <w:cnfStyle w:val="100000000000" w:firstRow="1" w:lastRow="0" w:firstColumn="0" w:lastColumn="0" w:oddVBand="0" w:evenVBand="0" w:oddHBand="0" w:evenHBand="0" w:firstRowFirstColumn="0" w:firstRowLastColumn="0" w:lastRowFirstColumn="0" w:lastRowLastColumn="0"/>
+        </w:trPr>
+        <w:tc>
+          <w:tcPr>
+            <w:cnfStyle w:val="001000000100" w:firstRow="0" w:lastRow="0" w:firstColumn="1" w:lastColumn="0" w:oddVBand="0" w:evenVBand="0" w:oddHBand="0" w:evenHBand="0" w:firstRowFirstColumn="1" w:firstRowLastColumn="0" w:lastRowFirstColumn="0" w:lastRowLastColumn="0"/>
+            <w:tcW w:w="3006" w:type="dxa"/>
+          </w:tcPr>
+          <w:p>
+            <w:pPr>
+              <w:rPr>
+                <w:b/>
+              </w:rPr>
+            </w:pPr>
+            <w:r>
+              <w:rPr>
+                <w:b/>
+                <w:sz w:val="26"/>
+              </w:rPr>
+              <w:t>STEP</w:t>
+            </w:r>
+          </w:p>
+        </w:tc>
+        <w:tc>
+          <w:tcPr>
+            <w:tcW w:w="3005" w:type="dxa"/>
+          </w:tcPr>
+          <w:p>
+            <w:pPr>
+              <w:cnfStyle w:val="100000000000" w:firstRow="1" w:lastRow="0" w:firstColumn="0" w:lastColumn="0" w:oddVBand="0" w:evenVBand="0" w:oddHBand="0" w:evenHBand="0" w:firstRowFirstColumn="0" w:firstRowLastColumn="0" w:lastRowFirstColumn="0" w:lastRowLastColumn="0"/>
+            </w:pPr>
+            <w:r>
+              <w:t>Action</w:t>
+            </w:r>
+          </w:p>
+        </w:tc>
+        <w:tc>
+          <w:tcPr>
+            <w:tcW w:w="3006" w:type="dxa"/>
+          </w:tcPr>
+          <w:p>
+            <w:pPr>
+              <w:cnfStyle w:val="100000000000" w:firstRow="1" w:lastRow="0" w:firstColumn="0" w:lastColumn="0" w:oddVBand="0" w:evenVBand="0" w:oddHBand="0" w:evenHBand="0" w:firstRowFirstColumn="0" w:firstRowLastColumn="0" w:lastRowFirstColumn="0" w:lastRowLastColumn="0"/>
+            </w:pPr>
+            <w:r>
+              <w:t>Expected Observation</w:t>
+            </w:r>
+          </w:p>
+        </w:tc>
+      </w:tr>
+      <w:tr>
+        <w:trPr>
+          <w:cnfStyle w:val="000000100000" w:firstRow="0" w:lastRow="0" w:firstColumn="0" w:lastColumn="0" w:oddVBand="0" w:evenVBand="0" w:oddHBand="1" w:evenHBand="0" w:firstRowFirstColumn="0" w:firstRowLastColumn="0" w:lastRowFirstColumn="0" w:lastRowLastColumn="0"/>
+        </w:trPr>
+        <w:tc>
+          <w:tcPr>
+            <w:cnfStyle w:val="001000000000" w:firstRow="0" w:lastRow="0" w:firstColumn="1" w:lastColumn="0" w:oddVBand="0" w:evenVBand="0" w:oddHBand="0" w:evenHBand="0" w:firstRowFirstColumn="0" w:firstRowLastColumn="0" w:lastRowFirstColumn="0" w:lastRowLastColumn="0"/>
+            <w:tcW w:w="3006" w:type="dxa"/>
+          </w:tcPr>
+          <w:p>
+            <w:r>
+              <w:t>1</w:t>
+            </w:r>
+          </w:p>
+        </w:tc>
+        <w:tc>
+          <w:tcPr>
+            <w:tcW w:w="3005" w:type="dxa"/>
+          </w:tcPr>
+          <w:p>
+            <w:pPr>
+              <w:cnfStyle w:val="000000100000" w:firstRow="0" w:lastRow="0" w:firstColumn="0" w:lastColumn="0" w:oddVBand="0" w:evenVBand="0" w:oddHBand="1" w:evenHBand="0" w:firstRowFirstColumn="0" w:firstRowLastColumn="0" w:lastRowFirstColumn="0" w:lastRowLastColumn="0"/>
+            </w:pPr>
+            <w:r>
+              <w:t>Turn on the system</w:t>
+            </w:r>
+          </w:p>
+        </w:tc>
+        <w:tc>
+          <w:tcPr>
+            <w:tcW w:w="3006" w:type="dxa"/>
+          </w:tcPr>
+          <w:p>
+            <w:pPr>
+              <w:cnfStyle w:val="000000100000" w:firstRow="0" w:lastRow="0" w:firstColumn="0" w:lastColumn="0" w:oddVBand="0" w:evenVBand="0" w:oddHBand="1" w:evenHBand="0" w:firstRowFirstColumn="0" w:firstRowLastColumn="0" w:lastRowFirstColumn="0" w:lastRowLastColumn="0"/>
+            </w:pPr>
+            <w:r>
+              <w:t>System shows it is starting</w:t>
+            </w:r>
+          </w:p>
+        </w:tc>
+      </w:tr>
+      <w:tr>
+        <w:tc>
+          <w:tcPr>
+            <w:cnfStyle w:val="001000000000" w:firstRow="0" w:lastRow="0" w:firstColumn="1" w:lastColumn="0" w:oddVBand="0" w:evenVBand="0" w:oddHBand="0" w:evenHBand="0" w:firstRowFirstColumn="0" w:firstRowLastColumn="0" w:lastRowFirstColumn="0" w:lastRowLastColumn="0"/>
+            <w:tcW w:w="3006" w:type="dxa"/>
+          </w:tcPr>
+          <w:p>
+            <w:r>
+              <w:t>2</w:t>
+            </w:r>
+          </w:p>
+        </w:tc>
+        <w:tc>
+          <w:tcPr>
+            <w:tcW w:w="3005" w:type="dxa"/>
+          </w:tcPr>
+          <w:p>
+            <w:pPr>
+              <w:cnfStyle w:val="000000000000" w:firstRow="0" w:lastRow="0" w:firstColumn="0" w:lastColumn="0" w:oddVBand="0" w:evenVBand="0" w:oddHBand="0" w:evenHBand="0" w:firstRowFirstColumn="0" w:firstRowLastColumn="0" w:lastRowFirstColumn="0" w:lastRowLastColumn="0"/>
+            </w:pPr>
+            <w:r>
+              <w:t>Wait</w:t>
+            </w:r>
+          </w:p>
+        </w:tc>
+        <w:tc>
+          <w:tcPr>
+            <w:tcW w:w="3006" w:type="dxa"/>
+          </w:tcPr>
+          <w:p>
+            <w:pPr>
+              <w:cnfStyle w:val="000000000000" w:firstRow="0" w:lastRow="0" w:firstColumn="0" w:lastColumn="0" w:oddVBand="0" w:evenVBand="0" w:oddHBand="0" w:evenHBand="0" w:firstRowFirstColumn="0" w:firstRowLastColumn="0" w:lastRowFirstColumn="0" w:lastRowLastColumn="0"/>
+            </w:pPr>
+            <w:r>
+              <w:t>The system performs a Hardware check to see if there is a blue-tooth module installed</w:t>
+            </w:r>
+          </w:p>
+        </w:tc>
+      </w:tr>
+    </w:tbl>
+    <w:p/>
+    <w:p>
+      <w:r>
+        <w:rPr>
+          <w:b/>
+        </w:rPr>
+        <w:t>Test Name</w:t>
+      </w:r>
+      <w:r>
+        <w:t>: PP_T10</w:t>
+      </w:r>
+      <w:r>
+        <w:br/>
+      </w:r>
+      <w:r>
+        <w:rPr>
+          <w:b/>
+        </w:rPr>
+        <w:t>Requirements Tested</w:t>
+      </w:r>
+      <w:r>
+        <w:t>: P10, P1, P2, P3, P4, P5, P6, P7, P8, P9</w:t>
+      </w:r>
+      <w:r>
+        <w:br/>
+      </w:r>
+      <w:r>
+        <w:rPr>
+          <w:b/>
+        </w:rPr>
+        <w:t>Outline</w:t>
+      </w:r>
+      <w:r>
+        <w:t>: Perform all tests in sequence at system boot</w:t>
+      </w:r>
+      <w:r>
+        <w:br/>
+      </w:r>
+      <w:r>
+        <w:rPr>
+          <w:b/>
+        </w:rPr>
+        <w:t>Pre-requisites</w:t>
+      </w:r>
+      <w:r>
+        <w:t>: System is turned off</w:t>
+      </w:r>
+      <w:r>
+        <w:br/>
+      </w:r>
+      <w:r>
+        <w:rPr>
+          <w:b/>
+        </w:rPr>
+        <w:t>Method</w:t>
+      </w:r>
+      <w:r>
+        <w:t>:</w:t>
+      </w:r>
+      <w:r>
+        <w:tab/>
+      </w:r>
+    </w:p>
+    <w:tbl>
+      <w:tblPr>
+        <w:tblStyle w:val="PlainTable5"/>
+        <w:tblW w:w="0" w:type="auto"/>
+        <w:tblInd w:w="0" w:type="dxa"/>
+        <w:tblLook w:val="04A0" w:firstRow="1" w:lastRow="0" w:firstColumn="1" w:lastColumn="0" w:noHBand="0" w:noVBand="1"/>
+      </w:tblPr>
+      <w:tblGrid>
+        <w:gridCol w:w="3006"/>
+        <w:gridCol w:w="3005"/>
+        <w:gridCol w:w="3006"/>
+      </w:tblGrid>
+      <w:tr>
+        <w:trPr>
+          <w:cnfStyle w:val="100000000000" w:firstRow="1" w:lastRow="0" w:firstColumn="0" w:lastColumn="0" w:oddVBand="0" w:evenVBand="0" w:oddHBand="0" w:evenHBand="0" w:firstRowFirstColumn="0" w:firstRowLastColumn="0" w:lastRowFirstColumn="0" w:lastRowLastColumn="0"/>
+        </w:trPr>
+        <w:tc>
+          <w:tcPr>
+            <w:cnfStyle w:val="001000000100" w:firstRow="0" w:lastRow="0" w:firstColumn="1" w:lastColumn="0" w:oddVBand="0" w:evenVBand="0" w:oddHBand="0" w:evenHBand="0" w:firstRowFirstColumn="1" w:firstRowLastColumn="0" w:lastRowFirstColumn="0" w:lastRowLastColumn="0"/>
+            <w:tcW w:w="3006" w:type="dxa"/>
+          </w:tcPr>
+          <w:p>
+            <w:pPr>
+              <w:rPr>
+                <w:b/>
+              </w:rPr>
+            </w:pPr>
+            <w:r>
+              <w:rPr>
+                <w:b/>
+                <w:sz w:val="26"/>
+              </w:rPr>
+              <w:t>STEP</w:t>
+            </w:r>
+          </w:p>
+        </w:tc>
+        <w:tc>
+          <w:tcPr>
+            <w:tcW w:w="3005" w:type="dxa"/>
+          </w:tcPr>
+          <w:p>
+            <w:pPr>
+              <w:cnfStyle w:val="100000000000" w:firstRow="1" w:lastRow="0" w:firstColumn="0" w:lastColumn="0" w:oddVBand="0" w:evenVBand="0" w:oddHBand="0" w:evenHBand="0" w:firstRowFirstColumn="0" w:firstRowLastColumn="0" w:lastRowFirstColumn="0" w:lastRowLastColumn="0"/>
+            </w:pPr>
+            <w:r>
+              <w:t>Action</w:t>
+            </w:r>
+          </w:p>
+        </w:tc>
+        <w:tc>
+          <w:tcPr>
+            <w:tcW w:w="3006" w:type="dxa"/>
+          </w:tcPr>
+          <w:p>
+            <w:pPr>
+              <w:cnfStyle w:val="100000000000" w:firstRow="1" w:lastRow="0" w:firstColumn="0" w:lastColumn="0" w:oddVBand="0" w:evenVBand="0" w:oddHBand="0" w:evenHBand="0" w:firstRowFirstColumn="0" w:firstRowLastColumn="0" w:lastRowFirstColumn="0" w:lastRowLastColumn="0"/>
+            </w:pPr>
+            <w:r>
+              <w:t>Expected Observation</w:t>
+            </w:r>
+          </w:p>
+        </w:tc>
+      </w:tr>
+      <w:tr>
+        <w:trPr>
+          <w:cnfStyle w:val="000000100000" w:firstRow="0" w:lastRow="0" w:firstColumn="0" w:lastColumn="0" w:oddVBand="0" w:evenVBand="0" w:oddHBand="1" w:evenHBand="0" w:firstRowFirstColumn="0" w:firstRowLastColumn="0" w:lastRowFirstColumn="0" w:lastRowLastColumn="0"/>
+        </w:trPr>
+        <w:tc>
+          <w:tcPr>
+            <w:cnfStyle w:val="001000000000" w:firstRow="0" w:lastRow="0" w:firstColumn="1" w:lastColumn="0" w:oddVBand="0" w:evenVBand="0" w:oddHBand="0" w:evenHBand="0" w:firstRowFirstColumn="0" w:firstRowLastColumn="0" w:lastRowFirstColumn="0" w:lastRowLastColumn="0"/>
+            <w:tcW w:w="3006" w:type="dxa"/>
+          </w:tcPr>
+          <w:p>
+            <w:r>
+              <w:t>1</w:t>
+            </w:r>
+          </w:p>
+        </w:tc>
+        <w:tc>
+          <w:tcPr>
+            <w:tcW w:w="3005" w:type="dxa"/>
+          </w:tcPr>
+          <w:p>
+            <w:pPr>
+              <w:cnfStyle w:val="000000100000" w:firstRow="0" w:lastRow="0" w:firstColumn="0" w:lastColumn="0" w:oddVBand="0" w:evenVBand="0" w:oddHBand="1" w:evenHBand="0" w:firstRowFirstColumn="0" w:firstRowLastColumn="0" w:lastRowFirstColumn="0" w:lastRowLastColumn="0"/>
+            </w:pPr>
+            <w:r>
+              <w:t>Turn on the system.</w:t>
+            </w:r>
+          </w:p>
+        </w:tc>
+        <w:tc>
+          <w:tcPr>
+            <w:tcW w:w="3006" w:type="dxa"/>
+          </w:tcPr>
+          <w:p>
+            <w:pPr>
+              <w:cnfStyle w:val="000000100000" w:firstRow="0" w:lastRow="0" w:firstColumn="0" w:lastColumn="0" w:oddVBand="0" w:evenVBand="0" w:oddHBand="1" w:evenHBand="0" w:firstRowFirstColumn="0" w:firstRowLastColumn="0" w:lastRowFirstColumn="0" w:lastRowLastColumn="0"/>
+            </w:pPr>
+            <w:r>
+              <w:t>The system shows it has begun booting using the LEDs</w:t>
+            </w:r>
+          </w:p>
+        </w:tc>
+      </w:tr>
+      <w:tr>
+        <w:tc>
+          <w:tcPr>
+            <w:cnfStyle w:val="001000000000" w:firstRow="0" w:lastRow="0" w:firstColumn="1" w:lastColumn="0" w:oddVBand="0" w:evenVBand="0" w:oddHBand="0" w:evenHBand="0" w:firstRowFirstColumn="0" w:firstRowLastColumn="0" w:lastRowFirstColumn="0" w:lastRowLastColumn="0"/>
+            <w:tcW w:w="3006" w:type="dxa"/>
+          </w:tcPr>
+          <w:p>
+            <w:r>
+              <w:t>2</w:t>
+            </w:r>
+          </w:p>
+        </w:tc>
+        <w:tc>
+          <w:tcPr>
+            <w:tcW w:w="3005" w:type="dxa"/>
+          </w:tcPr>
+          <w:p>
+            <w:pPr>
+              <w:cnfStyle w:val="000000000000" w:firstRow="0" w:lastRow="0" w:firstColumn="0" w:lastColumn="0" w:oddVBand="0" w:evenVBand="0" w:oddHBand="0" w:evenHBand="0" w:firstRowFirstColumn="0" w:firstRowLastColumn="0" w:lastRowFirstColumn="0" w:lastRowLastColumn="0"/>
+            </w:pPr>
+            <w:r>
+              <w:t>Wait</w:t>
+            </w:r>
+          </w:p>
+        </w:tc>
+        <w:tc>
+          <w:tcPr>
+            <w:tcW w:w="3006" w:type="dxa"/>
+          </w:tcPr>
+          <w:p>
+            <w:pPr>
+              <w:cnfStyle w:val="000000000000" w:firstRow="0" w:lastRow="0" w:firstColumn="0" w:lastColumn="0" w:oddVBand="0" w:evenVBand="0" w:oddHBand="0" w:evenHBand="0" w:firstRowFirstColumn="0" w:firstRowLastColumn="0" w:lastRowFirstColumn="0" w:lastRowLastColumn="0"/>
+            </w:pPr>
+            <w:r>
+              <w:t>Eventually the screen will begin to show POST diagnostic information</w:t>
+            </w:r>
+          </w:p>
+        </w:tc>
+      </w:tr>
+      <w:tr>
+        <w:trPr>
+          <w:cnfStyle w:val="000000100000" w:firstRow="0" w:lastRow="0" w:firstColumn="0" w:lastColumn="0" w:oddVBand="0" w:evenVBand="0" w:oddHBand="1" w:evenHBand="0" w:firstRowFirstColumn="0" w:firstRowLastColumn="0" w:lastRowFirstColumn="0" w:lastRowLastColumn="0"/>
+        </w:trPr>
+        <w:tc>
+          <w:tcPr>
+            <w:cnfStyle w:val="001000000000" w:firstRow="0" w:lastRow="0" w:firstColumn="1" w:lastColumn="0" w:oddVBand="0" w:evenVBand="0" w:oddHBand="0" w:evenHBand="0" w:firstRowFirstColumn="0" w:firstRowLastColumn="0" w:lastRowFirstColumn="0" w:lastRowLastColumn="0"/>
+            <w:tcW w:w="3006" w:type="dxa"/>
+          </w:tcPr>
+          <w:p>
+            <w:r>
+              <w:lastRenderedPageBreak/>
+              <w:t>3</w:t>
+            </w:r>
+          </w:p>
+        </w:tc>
+        <w:tc>
+          <w:tcPr>
+            <w:tcW w:w="3005" w:type="dxa"/>
+          </w:tcPr>
+          <w:p>
+            <w:pPr>
+              <w:cnfStyle w:val="000000100000" w:firstRow="0" w:lastRow="0" w:firstColumn="0" w:lastColumn="0" w:oddVBand="0" w:evenVBand="0" w:oddHBand="1" w:evenHBand="0" w:firstRowFirstColumn="0" w:firstRowLastColumn="0" w:lastRowFirstColumn="0" w:lastRowLastColumn="0"/>
+            </w:pPr>
+            <w:r>
+              <w:t>Wait</w:t>
+            </w:r>
+          </w:p>
+        </w:tc>
+        <w:tc>
+          <w:tcPr>
+            <w:tcW w:w="3006" w:type="dxa"/>
+          </w:tcPr>
+          <w:p>
+            <w:pPr>
+              <w:cnfStyle w:val="000000100000" w:firstRow="0" w:lastRow="0" w:firstColumn="0" w:lastColumn="0" w:oddVBand="0" w:evenVBand="0" w:oddHBand="1" w:evenHBand="0" w:firstRowFirstColumn="0" w:firstRowLastColumn="0" w:lastRowFirstColumn="0" w:lastRowLastColumn="0"/>
+            </w:pPr>
+            <w:r>
+              <w:t>More tests will appear on the screen and completed one after another</w:t>
+            </w:r>
+          </w:p>
+        </w:tc>
+      </w:tr>
+      <w:tr>
+        <w:tc>
+          <w:tcPr>
+            <w:cnfStyle w:val="001000000000" w:firstRow="0" w:lastRow="0" w:firstColumn="1" w:lastColumn="0" w:oddVBand="0" w:evenVBand="0" w:oddHBand="0" w:evenHBand="0" w:firstRowFirstColumn="0" w:firstRowLastColumn="0" w:lastRowFirstColumn="0" w:lastRowLastColumn="0"/>
+            <w:tcW w:w="3006" w:type="dxa"/>
+          </w:tcPr>
+          <w:p>
+            <w:r>
+              <w:t>4</w:t>
+            </w:r>
+          </w:p>
+        </w:tc>
+        <w:tc>
+          <w:tcPr>
+            <w:tcW w:w="3005" w:type="dxa"/>
+          </w:tcPr>
+          <w:p>
+            <w:pPr>
+              <w:cnfStyle w:val="000000000000" w:firstRow="0" w:lastRow="0" w:firstColumn="0" w:lastColumn="0" w:oddVBand="0" w:evenVBand="0" w:oddHBand="0" w:evenHBand="0" w:firstRowFirstColumn="0" w:firstRowLastColumn="0" w:lastRowFirstColumn="0" w:lastRowLastColumn="0"/>
+            </w:pPr>
+            <w:r>
+              <w:t>Wait</w:t>
+            </w:r>
+          </w:p>
+        </w:tc>
+        <w:tc>
+          <w:tcPr>
+            <w:tcW w:w="3006" w:type="dxa"/>
+          </w:tcPr>
+          <w:p>
+            <w:pPr>
+              <w:cnfStyle w:val="000000000000" w:firstRow="0" w:lastRow="0" w:firstColumn="0" w:lastColumn="0" w:oddVBand="0" w:evenVBand="0" w:oddHBand="0" w:evenHBand="0" w:firstRowFirstColumn="0" w:firstRowLastColumn="0" w:lastRowFirstColumn="0" w:lastRowLastColumn="0"/>
+            </w:pPr>
+            <w:r>
+              <w:t>Eventually a splash screen will be displayed, and the user will be informed of any tests that may have failed.</w:t>
+            </w:r>
+          </w:p>
+        </w:tc>
+      </w:tr>
+    </w:tbl>
     <w:p/>
     <w:p>
       <w:pPr>
         <w:pStyle w:val="Heading2"/>
       </w:pPr>
-      <w:bookmarkStart w:id="1" w:name="_Toc529790936"/>
+      <w:bookmarkStart w:id="3" w:name="_Toc529794359"/>
       <w:r>
         <w:t>Ease of Use</w:t>
       </w:r>
-      <w:bookmarkEnd w:id="1"/>
+      <w:bookmarkEnd w:id="3"/>
     </w:p>
     <w:p>
       <w:pPr>
@@ -879,8 +3148,6 @@
         </w:rPr>
         <w:t>: Ensure that the device boots up under 2 minutes</w:t>
       </w:r>
-      <w:bookmarkStart w:id="2" w:name="_GoBack"/>
-      <w:bookmarkEnd w:id="2"/>
     </w:p>
     <w:p>
       <w:r>
@@ -1922,7 +4189,15 @@
                 <w:sz w:val="22"/>
                 <w:lang w:val="en-US"/>
               </w:rPr>
-              <w:t>LEDs on the device should indicate that the power is being transmitted from the power source to the device</w:t>
+              <w:t xml:space="preserve">LEDs on the device should indicate that the power is </w:t>
+            </w:r>
+            <w:r>
+              <w:rPr>
+                <w:sz w:val="22"/>
+                <w:lang w:val="en-US"/>
+              </w:rPr>
+              <w:lastRenderedPageBreak/>
+              <w:t>being transmitted from the power source to the device</w:t>
             </w:r>
           </w:p>
         </w:tc>
@@ -1950,6 +4225,7 @@
                 <w:sz w:val="22"/>
                 <w:lang w:val="en-US"/>
               </w:rPr>
+              <w:lastRenderedPageBreak/>
               <w:t>3.</w:t>
             </w:r>
           </w:p>
@@ -2867,7 +5143,6 @@
           <w:rFonts w:cstheme="minorHAnsi"/>
           <w:b/>
         </w:rPr>
-        <w:lastRenderedPageBreak/>
         <w:t>Test Name</w:t>
       </w:r>
       <w:r>
@@ -3231,6 +5506,7 @@
                 <w:sz w:val="22"/>
                 <w:lang w:val="en-US"/>
               </w:rPr>
+              <w:lastRenderedPageBreak/>
               <w:t>3.</w:t>
             </w:r>
           </w:p>
@@ -3302,13 +5578,13 @@
       <w:pPr>
         <w:pStyle w:val="Heading2"/>
       </w:pPr>
-      <w:bookmarkStart w:id="3" w:name="_nedl8a8z5v5g" w:colFirst="0" w:colLast="0"/>
-      <w:bookmarkStart w:id="4" w:name="_Toc529790937"/>
-      <w:bookmarkEnd w:id="3"/>
+      <w:bookmarkStart w:id="4" w:name="_nedl8a8z5v5g" w:colFirst="0" w:colLast="0"/>
+      <w:bookmarkStart w:id="5" w:name="_Toc529794360"/>
+      <w:bookmarkEnd w:id="4"/>
       <w:r>
         <w:t>Interfacing Between Devices</w:t>
       </w:r>
-      <w:bookmarkEnd w:id="4"/>
+      <w:bookmarkEnd w:id="5"/>
     </w:p>
     <w:p>
       <w:r>
@@ -4028,14 +6304,7 @@
               <w:rPr>
                 <w:sz w:val="22"/>
               </w:rPr>
-              <w:t xml:space="preserve">The ECG should accept the request, and the PC </w:t>
-            </w:r>
-            <w:r>
-              <w:rPr>
-                <w:sz w:val="22"/>
-              </w:rPr>
-              <w:lastRenderedPageBreak/>
-              <w:t>should show a healthy connection status to the ECG.</w:t>
+              <w:t>The ECG should accept the request, and the PC should show a healthy connection status to the ECG.</w:t>
             </w:r>
           </w:p>
         </w:tc>
@@ -4059,7 +6328,6 @@
               <w:rPr>
                 <w:sz w:val="22"/>
               </w:rPr>
-              <w:lastRenderedPageBreak/>
               <w:t>3</w:t>
             </w:r>
           </w:p>
@@ -4175,6 +6443,7 @@
           <w:rFonts w:ascii="Calibri" w:hAnsi="Calibri"/>
           <w:b/>
         </w:rPr>
+        <w:lastRenderedPageBreak/>
         <w:t>Prerequisites</w:t>
       </w:r>
       <w:r>
@@ -5029,7 +7298,6 @@
         <w:rPr>
           <w:b/>
         </w:rPr>
-        <w:lastRenderedPageBreak/>
         <w:t>Test Name</w:t>
       </w:r>
       <w:r>
@@ -5648,11 +7916,11 @@
       <w:pPr>
         <w:pStyle w:val="Heading2"/>
       </w:pPr>
-      <w:bookmarkStart w:id="5" w:name="_Toc529790938"/>
+      <w:bookmarkStart w:id="6" w:name="_Toc529794361"/>
       <w:r>
         <w:t>Menu</w:t>
       </w:r>
-      <w:bookmarkEnd w:id="5"/>
+      <w:bookmarkEnd w:id="6"/>
     </w:p>
     <w:p>
       <w:r>
@@ -6205,7 +8473,6 @@
           <w:b/>
           <w:lang w:val="en-US"/>
         </w:rPr>
-        <w:lastRenderedPageBreak/>
         <w:t>Pre-requisites</w:t>
       </w:r>
       <w:r>
@@ -6515,6 +8782,7 @@
                 <w:sz w:val="22"/>
                 <w:szCs w:val="20"/>
               </w:rPr>
+              <w:lastRenderedPageBreak/>
               <w:t>3</w:t>
             </w:r>
           </w:p>
@@ -7030,11 +9298,11 @@
       <w:pPr>
         <w:pStyle w:val="Heading2"/>
       </w:pPr>
-      <w:bookmarkStart w:id="6" w:name="_Toc529790939"/>
+      <w:bookmarkStart w:id="7" w:name="_Toc529794362"/>
       <w:r>
         <w:t>Data Handling</w:t>
       </w:r>
-      <w:bookmarkEnd w:id="6"/>
+      <w:bookmarkEnd w:id="7"/>
     </w:p>
     <w:p>
       <w:r>
@@ -7531,7 +9799,6 @@
           <w:rFonts w:ascii="Calibri" w:hAnsi="Calibri"/>
           <w:b/>
         </w:rPr>
-        <w:lastRenderedPageBreak/>
         <w:t>Pre-requisites</w:t>
       </w:r>
       <w:r>
@@ -7832,6 +10099,7 @@
                 <w:sz w:val="22"/>
                 <w:szCs w:val="20"/>
               </w:rPr>
+              <w:lastRenderedPageBreak/>
               <w:t>3</w:t>
             </w:r>
           </w:p>
@@ -7896,11 +10164,11 @@
       <w:pPr>
         <w:pStyle w:val="Heading2"/>
       </w:pPr>
-      <w:bookmarkStart w:id="7" w:name="_Toc529790940"/>
+      <w:bookmarkStart w:id="8" w:name="_Toc529794363"/>
       <w:r>
         <w:t>Database</w:t>
       </w:r>
-      <w:bookmarkEnd w:id="7"/>
+      <w:bookmarkEnd w:id="8"/>
     </w:p>
     <w:p>
       <w:r>
@@ -8563,7 +10831,6 @@
           <w:rFonts w:ascii="Arial" w:hAnsi="Arial" w:cs="Arial"/>
           <w:sz w:val="22"/>
           <w:szCs w:val="22"/>
-          <w:lang/>
         </w:rPr>
       </w:pPr>
     </w:p>
@@ -8571,11 +10838,11 @@
       <w:pPr>
         <w:pStyle w:val="Heading2"/>
       </w:pPr>
-      <w:bookmarkStart w:id="8" w:name="_Toc529790941"/>
+      <w:bookmarkStart w:id="9" w:name="_Toc529794364"/>
       <w:r>
         <w:t>Human Interface</w:t>
       </w:r>
-      <w:bookmarkEnd w:id="8"/>
+      <w:bookmarkEnd w:id="9"/>
     </w:p>
     <w:p>
       <w:r>
@@ -8806,7 +11073,6 @@
         <w:rPr>
           <w:b/>
         </w:rPr>
-        <w:lastRenderedPageBreak/>
         <w:t>Test Name</w:t>
       </w:r>
       <w:r>
@@ -8983,6 +11249,7 @@
               <w:rPr>
                 <w:sz w:val="26"/>
               </w:rPr>
+              <w:lastRenderedPageBreak/>
               <w:t>1</w:t>
             </w:r>
           </w:p>
@@ -10017,7 +12284,6 @@
                 <w:b/>
                 <w:sz w:val="26"/>
               </w:rPr>
-              <w:lastRenderedPageBreak/>
               <w:t>STEP</w:t>
             </w:r>
           </w:p>
@@ -10286,6 +12552,7 @@
         <w:rPr>
           <w:b/>
         </w:rPr>
+        <w:lastRenderedPageBreak/>
         <w:t>Test Name</w:t>
       </w:r>
       <w:r>
@@ -10807,11 +13074,11 @@
           <w:sz w:val="40"/>
         </w:rPr>
       </w:pPr>
-      <w:bookmarkStart w:id="9" w:name="_Toc529790942"/>
+      <w:bookmarkStart w:id="10" w:name="_Toc529794365"/>
       <w:r>
         <w:t>Screen</w:t>
       </w:r>
-      <w:bookmarkEnd w:id="9"/>
+      <w:bookmarkEnd w:id="10"/>
     </w:p>
     <w:p>
       <w:r>
@@ -11511,7 +13778,6 @@
               <w:rPr>
                 <w:sz w:val="22"/>
               </w:rPr>
-              <w:lastRenderedPageBreak/>
               <w:t>2.</w:t>
             </w:r>
           </w:p>
@@ -11634,6 +13900,7 @@
           <w:rFonts w:cstheme="minorHAnsi"/>
           <w:b/>
         </w:rPr>
+        <w:lastRenderedPageBreak/>
         <w:t>Outlin</w:t>
       </w:r>
       <w:r>
@@ -12647,12 +14914,11 @@
       <w:pPr>
         <w:pStyle w:val="Heading2"/>
       </w:pPr>
-      <w:bookmarkStart w:id="10" w:name="_Toc529790943"/>
-      <w:r>
-        <w:lastRenderedPageBreak/>
+      <w:bookmarkStart w:id="11" w:name="_Toc529794366"/>
+      <w:r>
         <w:t>ECG</w:t>
       </w:r>
-      <w:bookmarkEnd w:id="10"/>
+      <w:bookmarkEnd w:id="11"/>
     </w:p>
     <w:p>
       <w:r>
@@ -12838,6 +15104,7 @@
               <w:rPr>
                 <w:sz w:val="22"/>
               </w:rPr>
+              <w:lastRenderedPageBreak/>
               <w:t>1</w:t>
             </w:r>
           </w:p>
@@ -13512,7 +15779,7 @@
       <w:pPr>
         <w:pStyle w:val="Heading2"/>
       </w:pPr>
-      <w:bookmarkStart w:id="11" w:name="_Toc529790944"/>
+      <w:bookmarkStart w:id="12" w:name="_Toc529794367"/>
       <w:r>
         <w:rPr>
           <w:rFonts w:cs="Calibri"/>
@@ -13525,7 +15792,7 @@
         </w:rPr>
         <w:t xml:space="preserve"> (Blood Pressure)</w:t>
       </w:r>
-      <w:bookmarkEnd w:id="11"/>
+      <w:bookmarkEnd w:id="12"/>
     </w:p>
     <w:p>
       <w:r>
@@ -13856,7 +16123,6 @@
               <w:rPr>
                 <w:sz w:val="22"/>
               </w:rPr>
-              <w:lastRenderedPageBreak/>
               <w:t>3.</w:t>
             </w:r>
           </w:p>
@@ -14058,6 +16324,7 @@
                 <w:b/>
                 <w:sz w:val="26"/>
               </w:rPr>
+              <w:lastRenderedPageBreak/>
               <w:t>STEP</w:t>
             </w:r>
           </w:p>
@@ -15322,15 +17589,6 @@
   </w:num>
   <w:num w:numId="4">
     <w:abstractNumId w:val="1"/>
-    <w:lvlOverride w:ilvl="0"/>
-    <w:lvlOverride w:ilvl="1"/>
-    <w:lvlOverride w:ilvl="2"/>
-    <w:lvlOverride w:ilvl="3"/>
-    <w:lvlOverride w:ilvl="4"/>
-    <w:lvlOverride w:ilvl="5"/>
-    <w:lvlOverride w:ilvl="6"/>
-    <w:lvlOverride w:ilvl="7"/>
-    <w:lvlOverride w:ilvl="8"/>
   </w:num>
   <w:num w:numId="5">
     <w:abstractNumId w:val="2"/>
@@ -16584,7 +18842,7 @@
 </file>
 
 <file path=customXml/itemProps1.xml><?xml version="1.0" encoding="utf-8"?>
-<ds:datastoreItem xmlns:ds="http://schemas.openxmlformats.org/officeDocument/2006/customXml" ds:itemID="{CA0CCE1B-5FBF-416E-90F9-15898D1DC34C}">
+<ds:datastoreItem xmlns:ds="http://schemas.openxmlformats.org/officeDocument/2006/customXml" ds:itemID="{1E0ECC0A-D7B6-4ACC-9D09-F2D39014A09D}">
   <ds:schemaRefs>
     <ds:schemaRef ds:uri="http://schemas.openxmlformats.org/officeDocument/2006/bibliography"/>
   </ds:schemaRefs>

</xml_diff>